<commit_message>
check db lai xem du chua?
</commit_message>
<xml_diff>
--- a/baocao.docx
+++ b/baocao.docx
@@ -3,63 +3,941 @@
 <w:document xmlns:wpc="http://schemas.microsoft.com/office/word/2010/wordprocessingCanvas" xmlns:cx="http://schemas.microsoft.com/office/drawing/2014/chartex" xmlns:cx1="http://schemas.microsoft.com/office/drawing/2015/9/8/chartex" xmlns:cx2="http://schemas.microsoft.com/office/drawing/2015/10/21/chartex" xmlns:cx3="http://schemas.microsoft.com/office/drawing/2016/5/9/chartex" xmlns:cx4="http://schemas.microsoft.com/office/drawing/2016/5/10/chartex" xmlns:cx5="http://schemas.microsoft.com/office/drawing/2016/5/11/chartex" xmlns:cx6="http://schemas.microsoft.com/office/drawing/2016/5/12/chartex" xmlns:cx7="http://schemas.microsoft.com/office/drawing/2016/5/13/chartex" xmlns:cx8="http://schemas.microsoft.com/office/drawing/2016/5/14/chartex" xmlns:mc="http://schemas.openxmlformats.org/markup-compatibility/2006" xmlns:aink="http://schemas.microsoft.com/office/drawing/2016/ink" xmlns:am3d="http://schemas.microsoft.com/office/drawing/2017/model3d" xmlns:o="urn:schemas-microsoft-com:office:office" xmlns:r="http://schemas.openxmlformats.org/officeDocument/2006/relationships" xmlns:m="http://schemas.openxmlformats.org/officeDocument/2006/math" xmlns:v="urn:schemas-microsoft-com:vml" xmlns:wp14="http://schemas.microsoft.com/office/word/2010/wordprocessingDrawing" xmlns:wp="http://schemas.openxmlformats.org/drawingml/2006/wordprocessingDrawing" xmlns:w10="urn:schemas-microsoft-com:office:word" xmlns:w="http://schemas.openxmlformats.org/wordprocessingml/2006/main" xmlns:w14="http://schemas.microsoft.com/office/word/2010/wordml" xmlns:w15="http://schemas.microsoft.com/office/word/2012/wordml" xmlns:w16cex="http://schemas.microsoft.com/office/word/2018/wordml/cex" xmlns:w16cid="http://schemas.microsoft.com/office/word/2016/wordml/cid" xmlns:w16="http://schemas.microsoft.com/office/word/2018/wordml" xmlns:w16se="http://schemas.microsoft.com/office/word/2015/wordml/symex" xmlns:wpg="http://schemas.microsoft.com/office/word/2010/wordprocessingGroup" xmlns:wpi="http://schemas.microsoft.com/office/word/2010/wordprocessingInk" xmlns:wne="http://schemas.microsoft.com/office/word/2006/wordml" xmlns:wps="http://schemas.microsoft.com/office/word/2010/wordprocessingShape" mc:Ignorable="w14 w15 w16se w16cid w16 w16cex wp14">
   <w:body>
     <w:p>
-      <w:r>
-        <w:t>LOAISACH(MaLoaiSach,LoaiSach)</w:t>
-      </w:r>
-    </w:p>
-    <w:p>
-      <w:r>
-        <w:t>SACH(MSSACH,TenSach,MaTG,MaNXB,MaLoaiSach,NamXB,LanXB,SoLuong)</w:t>
-      </w:r>
-    </w:p>
-    <w:p>
-      <w:r>
-        <w:t>NXB(MaNXB,TenNXB,DiaChiNXB,ThongTinKhac)</w:t>
-      </w:r>
-    </w:p>
-    <w:p>
-      <w:r>
-        <w:t>TACGIA(MaTG,TenTG,GioiTinh,DiaChi,SDT)</w:t>
-      </w:r>
-    </w:p>
-    <w:p>
-      <w:r>
-        <w:t>BAOCAOSACH(MSSACH,MSNV,TinhTranh,XuLy)</w:t>
-      </w:r>
-    </w:p>
-    <w:p>
-      <w:r>
-        <w:t>CHITIETPHIEUMUON(SoPhieuMuon,MSSACH,HanTra)</w:t>
-      </w:r>
-    </w:p>
-    <w:p>
-      <w:r>
-        <w:t>MUONSACH(SoPhieuMuon,MSDG,MSNV,NgayMuon)</w:t>
-      </w:r>
-    </w:p>
-    <w:p>
-      <w:r>
-        <w:t>TRASACH(SoPhieuMuon,MSSACH,MSNV,NgayTra)</w:t>
-      </w:r>
-    </w:p>
-    <w:p>
-      <w:r>
-        <w:t>PHAT(MSSACH,MSDG,LyDoPhat,TienNop)</w:t>
-      </w:r>
-    </w:p>
-    <w:p>
-      <w:r>
-        <w:t>NHANVIEN(</w:t>
-      </w:r>
-      <w:r>
-        <w:t>MSNV,HoTenNV,DiaChi,NgaySinh,GioiTinh,SDT,Email)</w:t>
-      </w:r>
-    </w:p>
-    <w:p>
-      <w:r>
-        <w:t>DOCGIA(MSDG,HoTen,DiaChi,NgaySinh,GioiTinh,Email)</w:t>
-      </w:r>
-    </w:p>
+      <w:pPr>
+        <w:jc w:val="center"/>
+        <w:rPr>
+          <w:rFonts w:asciiTheme="majorHAnsi" w:hAnsiTheme="majorHAnsi" w:cstheme="majorHAnsi"/>
+          <w:b/>
+          <w:sz w:val="26"/>
+          <w:szCs w:val="26"/>
+        </w:rPr>
+      </w:pPr>
+    </w:p>
+    <w:p>
+      <w:pPr>
+        <w:pStyle w:val="Title"/>
+        <w:jc w:val="center"/>
+        <w:rPr>
+          <w:b/>
+          <w:lang w:val="en-US"/>
+        </w:rPr>
+      </w:pPr>
+      <w:r>
+        <w:rPr>
+          <w:b/>
+          <w:lang w:val="en-US"/>
+        </w:rPr>
+        <w:t>ĐỒ ÁN CUỐI KỲ</w:t>
+      </w:r>
+    </w:p>
+    <w:p>
+      <w:pPr>
+        <w:pStyle w:val="Title"/>
+        <w:jc w:val="center"/>
+        <w:rPr>
+          <w:b/>
+          <w:lang w:val="en-US"/>
+        </w:rPr>
+      </w:pPr>
+      <w:r>
+        <w:rPr>
+          <w:b/>
+          <w:lang w:val="en-US"/>
+        </w:rPr>
+        <w:t>LẬP TRÌNH HƯỚNG ĐỐI TƯỢNG</w:t>
+      </w:r>
+      <w:r>
+        <w:rPr>
+          <w:b/>
+          <w:lang w:val="en-US"/>
+        </w:rPr>
+        <w:t>:</w:t>
+      </w:r>
+    </w:p>
+    <w:p/>
+    <w:p/>
+    <w:p>
+      <w:pPr>
+        <w:pStyle w:val="Title"/>
+        <w:jc w:val="center"/>
+        <w:rPr>
+          <w:b/>
+          <w:sz w:val="28"/>
+          <w:szCs w:val="28"/>
+          <w:lang w:val="en-US"/>
+        </w:rPr>
+      </w:pPr>
+      <w:r>
+        <w:rPr>
+          <w:b/>
+          <w:sz w:val="28"/>
+          <w:szCs w:val="28"/>
+          <w:lang w:val="en-US"/>
+        </w:rPr>
+        <w:t>ỨNG DỤNG CÔNG NGHỆ LINQ</w:t>
+      </w:r>
+    </w:p>
+    <w:p>
+      <w:pPr>
+        <w:pStyle w:val="Title"/>
+        <w:jc w:val="center"/>
+        <w:rPr>
+          <w:b/>
+          <w:sz w:val="28"/>
+          <w:szCs w:val="28"/>
+          <w:lang w:val="en-US"/>
+        </w:rPr>
+      </w:pPr>
+      <w:r>
+        <w:rPr>
+          <w:b/>
+          <w:noProof/>
+          <w:sz w:val="28"/>
+          <w:szCs w:val="28"/>
+          <w:lang w:eastAsia="vi-VN"/>
+        </w:rPr>
+        <mc:AlternateContent>
+          <mc:Choice Requires="wps">
+            <w:drawing>
+              <wp:anchor distT="45720" distB="45720" distL="114300" distR="114300" simplePos="0" relativeHeight="251659264" behindDoc="0" locked="0" layoutInCell="1" allowOverlap="1" wp14:anchorId="13C2CEE0" wp14:editId="33871A1A">
+                <wp:simplePos x="0" y="0"/>
+                <wp:positionH relativeFrom="column">
+                  <wp:posOffset>3114040</wp:posOffset>
+                </wp:positionH>
+                <wp:positionV relativeFrom="paragraph">
+                  <wp:posOffset>2468880</wp:posOffset>
+                </wp:positionV>
+                <wp:extent cx="2360930" cy="1404620"/>
+                <wp:effectExtent l="0" t="0" r="0" b="8255"/>
+                <wp:wrapSquare wrapText="bothSides"/>
+                <wp:docPr id="217" name="Text Box 2"/>
+                <wp:cNvGraphicFramePr>
+                  <a:graphicFrameLocks xmlns:a="http://schemas.openxmlformats.org/drawingml/2006/main"/>
+                </wp:cNvGraphicFramePr>
+                <a:graphic xmlns:a="http://schemas.openxmlformats.org/drawingml/2006/main">
+                  <a:graphicData uri="http://schemas.microsoft.com/office/word/2010/wordprocessingShape">
+                    <wps:wsp>
+                      <wps:cNvSpPr txBox="1">
+                        <a:spLocks noChangeArrowheads="1"/>
+                      </wps:cNvSpPr>
+                      <wps:spPr bwMode="auto">
+                        <a:xfrm>
+                          <a:off x="0" y="0"/>
+                          <a:ext cx="2360930" cy="1404620"/>
+                        </a:xfrm>
+                        <a:prstGeom prst="rect">
+                          <a:avLst/>
+                        </a:prstGeom>
+                        <a:noFill/>
+                        <a:ln>
+                          <a:noFill/>
+                        </a:ln>
+                      </wps:spPr>
+                      <wps:style>
+                        <a:lnRef idx="0">
+                          <a:scrgbClr r="0" g="0" b="0"/>
+                        </a:lnRef>
+                        <a:fillRef idx="0">
+                          <a:scrgbClr r="0" g="0" b="0"/>
+                        </a:fillRef>
+                        <a:effectRef idx="0">
+                          <a:scrgbClr r="0" g="0" b="0"/>
+                        </a:effectRef>
+                        <a:fontRef idx="minor">
+                          <a:schemeClr val="dk1"/>
+                        </a:fontRef>
+                      </wps:style>
+                      <wps:txbx>
+                        <w:txbxContent>
+                          <w:p>
+                            <w:pPr>
+                              <w:rPr>
+                                <w:rFonts w:asciiTheme="majorHAnsi" w:hAnsiTheme="majorHAnsi" w:cstheme="majorHAnsi"/>
+                                <w:b/>
+                                <w:sz w:val="24"/>
+                                <w:szCs w:val="24"/>
+                              </w:rPr>
+                            </w:pPr>
+                            <w:r>
+                              <w:rPr>
+                                <w:rFonts w:asciiTheme="majorHAnsi" w:hAnsiTheme="majorHAnsi" w:cstheme="majorHAnsi"/>
+                                <w:b/>
+                                <w:sz w:val="24"/>
+                                <w:szCs w:val="24"/>
+                              </w:rPr>
+                              <w:t>Danh sách sinh viên:</w:t>
+                            </w:r>
+                          </w:p>
+                          <w:p>
+                            <w:pPr>
+                              <w:rPr>
+                                <w:rFonts w:asciiTheme="majorHAnsi" w:hAnsiTheme="majorHAnsi" w:cstheme="majorHAnsi"/>
+                                <w:sz w:val="24"/>
+                                <w:szCs w:val="24"/>
+                              </w:rPr>
+                            </w:pPr>
+                            <w:r>
+                              <w:rPr>
+                                <w:rFonts w:asciiTheme="majorHAnsi" w:hAnsiTheme="majorHAnsi" w:cstheme="majorHAnsi"/>
+                                <w:sz w:val="24"/>
+                                <w:szCs w:val="24"/>
+                              </w:rPr>
+                              <w:t>Phạm Xuân Thắng</w:t>
+                            </w:r>
+                            <w:r>
+                              <w:rPr>
+                                <w:rFonts w:asciiTheme="majorHAnsi" w:hAnsiTheme="majorHAnsi" w:cstheme="majorHAnsi"/>
+                                <w:sz w:val="24"/>
+                                <w:szCs w:val="24"/>
+                              </w:rPr>
+                              <w:tab/>
+                              <w:t>15110127</w:t>
+                            </w:r>
+                          </w:p>
+                          <w:p>
+                            <w:pPr>
+                              <w:rPr>
+                                <w:rFonts w:asciiTheme="majorHAnsi" w:hAnsiTheme="majorHAnsi" w:cstheme="majorHAnsi"/>
+                                <w:sz w:val="24"/>
+                                <w:szCs w:val="24"/>
+                              </w:rPr>
+                            </w:pPr>
+                            <w:r>
+                              <w:rPr>
+                                <w:rFonts w:asciiTheme="majorHAnsi" w:hAnsiTheme="majorHAnsi" w:cstheme="majorHAnsi"/>
+                                <w:sz w:val="24"/>
+                                <w:szCs w:val="24"/>
+                              </w:rPr>
+                              <w:t>Trần Ngọc Khoa</w:t>
+                            </w:r>
+                            <w:r>
+                              <w:rPr>
+                                <w:rFonts w:asciiTheme="majorHAnsi" w:hAnsiTheme="majorHAnsi" w:cstheme="majorHAnsi"/>
+                                <w:sz w:val="24"/>
+                                <w:szCs w:val="24"/>
+                              </w:rPr>
+                              <w:tab/>
+                              <w:t>15110064</w:t>
+                            </w:r>
+                          </w:p>
+                        </w:txbxContent>
+                      </wps:txbx>
+                      <wps:bodyPr rot="0" vert="horz" wrap="square" lIns="91440" tIns="45720" rIns="91440" bIns="45720" anchor="t" anchorCtr="0">
+                        <a:spAutoFit/>
+                      </wps:bodyPr>
+                    </wps:wsp>
+                  </a:graphicData>
+                </a:graphic>
+                <wp14:sizeRelH relativeFrom="margin">
+                  <wp14:pctWidth>40000</wp14:pctWidth>
+                </wp14:sizeRelH>
+                <wp14:sizeRelV relativeFrom="margin">
+                  <wp14:pctHeight>20000</wp14:pctHeight>
+                </wp14:sizeRelV>
+              </wp:anchor>
+            </w:drawing>
+          </mc:Choice>
+          <mc:Fallback>
+            <w:pict>
+              <v:shapetype w14:anchorId="13C2CEE0" id="_x0000_t202" coordsize="21600,21600" o:spt="202" path="m,l,21600r21600,l21600,xe">
+                <v:stroke joinstyle="miter"/>
+                <v:path gradientshapeok="t" o:connecttype="rect"/>
+              </v:shapetype>
+              <v:shape id="Text Box 2" o:spid="_x0000_s1026" type="#_x0000_t202" style="position:absolute;left:0;text-align:left;margin-left:245.2pt;margin-top:194.4pt;width:185.9pt;height:110.6pt;z-index:251659264;visibility:visible;mso-wrap-style:square;mso-width-percent:400;mso-height-percent:200;mso-wrap-distance-left:9pt;mso-wrap-distance-top:3.6pt;mso-wrap-distance-right:9pt;mso-wrap-distance-bottom:3.6pt;mso-position-horizontal:absolute;mso-position-horizontal-relative:text;mso-position-vertical:absolute;mso-position-vertical-relative:text;mso-width-percent:400;mso-height-percent:200;mso-width-relative:margin;mso-height-relative:margin;v-text-anchor:top" o:gfxdata="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" filled="f" stroked="f">
+                <v:textbox style="mso-fit-shape-to-text:t">
+                  <w:txbxContent>
+                    <w:p>
+                      <w:pPr>
+                        <w:rPr>
+                          <w:rFonts w:asciiTheme="majorHAnsi" w:hAnsiTheme="majorHAnsi" w:cstheme="majorHAnsi"/>
+                          <w:b/>
+                          <w:sz w:val="24"/>
+                          <w:szCs w:val="24"/>
+                        </w:rPr>
+                      </w:pPr>
+                      <w:r>
+                        <w:rPr>
+                          <w:rFonts w:asciiTheme="majorHAnsi" w:hAnsiTheme="majorHAnsi" w:cstheme="majorHAnsi"/>
+                          <w:b/>
+                          <w:sz w:val="24"/>
+                          <w:szCs w:val="24"/>
+                        </w:rPr>
+                        <w:t>Danh sách sinh viên:</w:t>
+                      </w:r>
+                    </w:p>
+                    <w:p>
+                      <w:pPr>
+                        <w:rPr>
+                          <w:rFonts w:asciiTheme="majorHAnsi" w:hAnsiTheme="majorHAnsi" w:cstheme="majorHAnsi"/>
+                          <w:sz w:val="24"/>
+                          <w:szCs w:val="24"/>
+                        </w:rPr>
+                      </w:pPr>
+                      <w:r>
+                        <w:rPr>
+                          <w:rFonts w:asciiTheme="majorHAnsi" w:hAnsiTheme="majorHAnsi" w:cstheme="majorHAnsi"/>
+                          <w:sz w:val="24"/>
+                          <w:szCs w:val="24"/>
+                        </w:rPr>
+                        <w:t>Phạm Xuân Thắng</w:t>
+                      </w:r>
+                      <w:r>
+                        <w:rPr>
+                          <w:rFonts w:asciiTheme="majorHAnsi" w:hAnsiTheme="majorHAnsi" w:cstheme="majorHAnsi"/>
+                          <w:sz w:val="24"/>
+                          <w:szCs w:val="24"/>
+                        </w:rPr>
+                        <w:tab/>
+                        <w:t>15110127</w:t>
+                      </w:r>
+                    </w:p>
+                    <w:p>
+                      <w:pPr>
+                        <w:rPr>
+                          <w:rFonts w:asciiTheme="majorHAnsi" w:hAnsiTheme="majorHAnsi" w:cstheme="majorHAnsi"/>
+                          <w:sz w:val="24"/>
+                          <w:szCs w:val="24"/>
+                        </w:rPr>
+                      </w:pPr>
+                      <w:r>
+                        <w:rPr>
+                          <w:rFonts w:asciiTheme="majorHAnsi" w:hAnsiTheme="majorHAnsi" w:cstheme="majorHAnsi"/>
+                          <w:sz w:val="24"/>
+                          <w:szCs w:val="24"/>
+                        </w:rPr>
+                        <w:t>Trần Ngọc Khoa</w:t>
+                      </w:r>
+                      <w:r>
+                        <w:rPr>
+                          <w:rFonts w:asciiTheme="majorHAnsi" w:hAnsiTheme="majorHAnsi" w:cstheme="majorHAnsi"/>
+                          <w:sz w:val="24"/>
+                          <w:szCs w:val="24"/>
+                        </w:rPr>
+                        <w:tab/>
+                        <w:t>15110064</w:t>
+                      </w:r>
+                    </w:p>
+                  </w:txbxContent>
+                </v:textbox>
+                <w10:wrap type="square"/>
+              </v:shape>
+            </w:pict>
+          </mc:Fallback>
+        </mc:AlternateContent>
+      </w:r>
+      <w:r>
+        <w:rPr>
+          <w:b/>
+          <w:sz w:val="28"/>
+          <w:szCs w:val="28"/>
+          <w:lang w:val="en-US"/>
+        </w:rPr>
+        <w:t xml:space="preserve">TRONG </w:t>
+      </w:r>
+      <w:r>
+        <w:rPr>
+          <w:b/>
+          <w:sz w:val="28"/>
+          <w:szCs w:val="28"/>
+          <w:lang w:val="en-US"/>
+        </w:rPr>
+        <w:t>MÔ PHỎNG HỆ THỐNG QUẢN LÝ GIAO DỊCH N</w:t>
+      </w:r>
+      <w:r>
+        <w:rPr>
+          <w:b/>
+          <w:sz w:val="28"/>
+          <w:szCs w:val="28"/>
+          <w:lang w:val="en-US"/>
+        </w:rPr>
+        <w:t>GÂN HÀNG</w:t>
+      </w:r>
+    </w:p>
+    <w:p>
+      <w:pPr>
+        <w:pStyle w:val="Title"/>
+        <w:jc w:val="center"/>
+        <w:rPr>
+          <w:b/>
+          <w:lang w:val="en-US"/>
+        </w:rPr>
+      </w:pPr>
+      <w:r>
+        <w:rPr>
+          <w:b/>
+          <w:sz w:val="28"/>
+          <w:szCs w:val="28"/>
+          <w:lang w:val="en-US"/>
+        </w:rPr>
+        <w:t xml:space="preserve">TẠI CÁC TRỤ </w:t>
+      </w:r>
+      <w:r>
+        <w:rPr>
+          <w:b/>
+          <w:sz w:val="28"/>
+          <w:szCs w:val="28"/>
+          <w:lang w:val="en-US"/>
+        </w:rPr>
+        <w:t>ATM</w:t>
+      </w:r>
+      <w:r>
+        <w:rPr>
+          <w:b/>
+          <w:lang w:val="en-US"/>
+        </w:rPr>
+        <w:br w:type="page"/>
+      </w:r>
+    </w:p>
+    <w:p>
+      <w:pPr>
+        <w:pStyle w:val="ListParagraph"/>
+        <w:numPr>
+          <w:ilvl w:val="0"/>
+          <w:numId w:val="1"/>
+        </w:numPr>
+        <w:ind w:left="0"/>
+        <w:jc w:val="both"/>
+        <w:rPr>
+          <w:rFonts w:asciiTheme="majorHAnsi" w:hAnsiTheme="majorHAnsi" w:cstheme="majorHAnsi"/>
+          <w:b/>
+          <w:sz w:val="26"/>
+          <w:szCs w:val="26"/>
+          <w:lang w:val="en-US"/>
+        </w:rPr>
+      </w:pPr>
+      <w:r>
+        <w:rPr>
+          <w:rFonts w:asciiTheme="majorHAnsi" w:hAnsiTheme="majorHAnsi" w:cstheme="majorHAnsi"/>
+          <w:b/>
+          <w:sz w:val="26"/>
+          <w:szCs w:val="26"/>
+          <w:lang w:val="en-US"/>
+        </w:rPr>
+        <w:lastRenderedPageBreak/>
+        <w:t>Nội dung</w:t>
+      </w:r>
+    </w:p>
+    <w:p>
+      <w:pPr>
+        <w:jc w:val="both"/>
+        <w:rPr>
+          <w:rFonts w:asciiTheme="majorHAnsi" w:hAnsiTheme="majorHAnsi" w:cstheme="majorHAnsi"/>
+          <w:sz w:val="26"/>
+          <w:szCs w:val="26"/>
+        </w:rPr>
+      </w:pPr>
+      <w:r>
+        <w:rPr>
+          <w:rFonts w:asciiTheme="majorHAnsi" w:hAnsiTheme="majorHAnsi" w:cstheme="majorHAnsi"/>
+          <w:sz w:val="26"/>
+          <w:szCs w:val="26"/>
+        </w:rPr>
+        <w:t>Thiết kế CSDL cho việc quản lý việc rút tiền tại các trụ máy ATM</w:t>
+      </w:r>
+    </w:p>
+    <w:p>
+      <w:pPr>
+        <w:jc w:val="both"/>
+        <w:rPr>
+          <w:rFonts w:asciiTheme="majorHAnsi" w:hAnsiTheme="majorHAnsi" w:cstheme="majorHAnsi"/>
+          <w:sz w:val="26"/>
+          <w:szCs w:val="26"/>
+        </w:rPr>
+      </w:pPr>
+      <w:r>
+        <w:rPr>
+          <w:rFonts w:asciiTheme="majorHAnsi" w:hAnsiTheme="majorHAnsi" w:cstheme="majorHAnsi"/>
+          <w:sz w:val="26"/>
+          <w:szCs w:val="26"/>
+        </w:rPr>
+        <w:t>Mỗi ngân hàng có nhiều chi nhánh nhưng một chi nhánh chỉ thuộc về một ngân hàng.</w:t>
+      </w:r>
+    </w:p>
+    <w:p>
+      <w:pPr>
+        <w:jc w:val="both"/>
+        <w:rPr>
+          <w:rFonts w:asciiTheme="majorHAnsi" w:hAnsiTheme="majorHAnsi" w:cstheme="majorHAnsi"/>
+          <w:sz w:val="26"/>
+          <w:szCs w:val="26"/>
+        </w:rPr>
+      </w:pPr>
+      <w:r>
+        <w:rPr>
+          <w:rFonts w:asciiTheme="majorHAnsi" w:hAnsiTheme="majorHAnsi" w:cstheme="majorHAnsi"/>
+          <w:sz w:val="26"/>
+          <w:szCs w:val="26"/>
+        </w:rPr>
+        <w:t>Mỗi chi nhánh ngân hàng có một mã số để phân biệt chi nhánh này với chi nhánh khác trong cùng một hệ thống Ngân hàng và tên chi nhánh. Thông tin về ngân hàng gồm có m</w:t>
+      </w:r>
+      <w:r>
+        <w:rPr>
+          <w:rFonts w:asciiTheme="majorHAnsi" w:hAnsiTheme="majorHAnsi" w:cstheme="majorHAnsi"/>
+          <w:sz w:val="26"/>
+          <w:szCs w:val="26"/>
+        </w:rPr>
+        <w:t>ã</w:t>
+      </w:r>
+      <w:r>
+        <w:rPr>
+          <w:rFonts w:asciiTheme="majorHAnsi" w:hAnsiTheme="majorHAnsi" w:cstheme="majorHAnsi"/>
+          <w:sz w:val="26"/>
+          <w:szCs w:val="26"/>
+        </w:rPr>
+        <w:t xml:space="preserve"> số ngân hàng và tên ngân hàng.</w:t>
+      </w:r>
+    </w:p>
+    <w:p>
+      <w:pPr>
+        <w:jc w:val="both"/>
+        <w:rPr>
+          <w:rFonts w:asciiTheme="majorHAnsi" w:hAnsiTheme="majorHAnsi" w:cstheme="majorHAnsi"/>
+          <w:sz w:val="26"/>
+          <w:szCs w:val="26"/>
+        </w:rPr>
+      </w:pPr>
+      <w:r>
+        <w:rPr>
+          <w:rFonts w:asciiTheme="majorHAnsi" w:hAnsiTheme="majorHAnsi" w:cstheme="majorHAnsi"/>
+          <w:sz w:val="26"/>
+          <w:szCs w:val="26"/>
+        </w:rPr>
+        <w:t>Mỗi trụ máy ATM sẽ có một mã số để quản lý. Mỗi chi nhánh ngân hàng sẽ quản lý các máy ATM trong khu vực mà chi nhánh chịu trách nhiệm. Biết được mã số của trụ máy ATM, sẽ biết được các thông tin như mã chi nhánh quản lý, tình trạng hoạt động của trụ máy ATM, và nơi đặt máy ATM.</w:t>
+      </w:r>
+    </w:p>
+    <w:p>
+      <w:pPr>
+        <w:jc w:val="both"/>
+        <w:rPr>
+          <w:rFonts w:asciiTheme="majorHAnsi" w:hAnsiTheme="majorHAnsi" w:cstheme="majorHAnsi"/>
+          <w:sz w:val="26"/>
+          <w:szCs w:val="26"/>
+        </w:rPr>
+      </w:pPr>
+      <w:r>
+        <w:rPr>
+          <w:rFonts w:asciiTheme="majorHAnsi" w:hAnsiTheme="majorHAnsi" w:cstheme="majorHAnsi"/>
+          <w:sz w:val="26"/>
+          <w:szCs w:val="26"/>
+        </w:rPr>
+        <w:t>Một tài khoản của một ngân hàng sẽ có một mã số tài khoản. Một ngân hàng thì có nhiều tài khoản. Dựa vào mã số tài khoản để biết được thông tin liên quan đến tài khoản như tên tài khoản. Một tài khoản thuộc về một khách hàng. Một khách hàng có thể mở một hay nhiều tài khoản tại ngân hàng. Thông tin về khách hàng bao gồm họ tên của khách hàng đã mở tài khoản kèm theo địa chỉ của khách hàng.</w:t>
+      </w:r>
+    </w:p>
+    <w:p>
+      <w:pPr>
+        <w:jc w:val="both"/>
+        <w:rPr>
+          <w:rFonts w:asciiTheme="majorHAnsi" w:hAnsiTheme="majorHAnsi" w:cstheme="majorHAnsi"/>
+          <w:sz w:val="26"/>
+          <w:szCs w:val="26"/>
+        </w:rPr>
+      </w:pPr>
+      <w:r>
+        <w:rPr>
+          <w:rFonts w:asciiTheme="majorHAnsi" w:hAnsiTheme="majorHAnsi" w:cstheme="majorHAnsi"/>
+          <w:sz w:val="26"/>
+          <w:szCs w:val="26"/>
+        </w:rPr>
+        <w:t>Mỗi thẻ ATM mà ngân hàng cung cấp cho khách hàng sẽ có một mã số (MaThe). Dựa vào mã thẻ có thể biết được loại thẻ ATM mà khách hàng đang sử dụng, mã số tài khoản, thời hạn mà thẻ ATM được phép sử dụng, cũng như tổng số tiền giao dịch giới hạn trong một ngày là bao nhiêu. Một thẻ thì thuộc về một tài khoản nhưng một tài khoản của khách hàng có thể được dùng để xin cấp một hay nhiều thẻ ATM khác nhau.</w:t>
+      </w:r>
+    </w:p>
+    <w:p>
+      <w:pPr>
+        <w:jc w:val="both"/>
+        <w:rPr>
+          <w:rFonts w:asciiTheme="majorHAnsi" w:hAnsiTheme="majorHAnsi" w:cstheme="majorHAnsi"/>
+          <w:sz w:val="26"/>
+          <w:szCs w:val="26"/>
+        </w:rPr>
+      </w:pPr>
+      <w:r>
+        <w:rPr>
+          <w:rFonts w:asciiTheme="majorHAnsi" w:hAnsiTheme="majorHAnsi" w:cstheme="majorHAnsi"/>
+          <w:sz w:val="26"/>
+          <w:szCs w:val="26"/>
+        </w:rPr>
+        <w:t>Khi khách hàng đến trụ máy ATM để thực hiện giao dịch rút tiền, sau mỗi giao dịch, hệ thống sẽ ghi nhận một mã số giao dịch cho lần giao dịch đó. Với mỗi mã số giao dịch, có thể biết được mã thẻ ATM mà người giao dịch đã dùng, ngày giờ giao dịch, số tiền trong lần giao dịch đó, và tổng số tiền giao dịch trong ngày.</w:t>
+      </w:r>
+    </w:p>
+    <w:p>
+      <w:pPr>
+        <w:pStyle w:val="ListParagraph"/>
+        <w:numPr>
+          <w:ilvl w:val="0"/>
+          <w:numId w:val="1"/>
+        </w:numPr>
+        <w:ind w:left="0"/>
+        <w:jc w:val="both"/>
+        <w:rPr>
+          <w:rFonts w:asciiTheme="majorHAnsi" w:hAnsiTheme="majorHAnsi" w:cstheme="majorHAnsi"/>
+          <w:b/>
+          <w:sz w:val="26"/>
+          <w:szCs w:val="26"/>
+        </w:rPr>
+      </w:pPr>
+      <w:r>
+        <w:rPr>
+          <w:rFonts w:asciiTheme="majorHAnsi" w:hAnsiTheme="majorHAnsi" w:cstheme="majorHAnsi"/>
+          <w:b/>
+          <w:sz w:val="26"/>
+          <w:szCs w:val="26"/>
+        </w:rPr>
+        <w:t>Xây dựng sơ đồ ERD</w:t>
+      </w:r>
+    </w:p>
+    <w:p>
+      <w:pPr>
+        <w:jc w:val="both"/>
+        <w:rPr>
+          <w:rFonts w:asciiTheme="majorHAnsi" w:hAnsiTheme="majorHAnsi" w:cstheme="majorHAnsi"/>
+          <w:b/>
+          <w:sz w:val="26"/>
+          <w:szCs w:val="26"/>
+        </w:rPr>
+      </w:pPr>
+    </w:p>
+    <w:p>
+      <w:pPr>
+        <w:jc w:val="both"/>
+        <w:rPr>
+          <w:rFonts w:asciiTheme="majorHAnsi" w:hAnsiTheme="majorHAnsi" w:cstheme="majorHAnsi"/>
+          <w:b/>
+          <w:sz w:val="26"/>
+          <w:szCs w:val="26"/>
+        </w:rPr>
+      </w:pPr>
+    </w:p>
+    <w:p>
+      <w:pPr>
+        <w:jc w:val="both"/>
+        <w:rPr>
+          <w:rFonts w:asciiTheme="majorHAnsi" w:hAnsiTheme="majorHAnsi" w:cstheme="majorHAnsi"/>
+          <w:b/>
+          <w:sz w:val="26"/>
+          <w:szCs w:val="26"/>
+        </w:rPr>
+      </w:pPr>
+    </w:p>
+    <w:p>
+      <w:pPr>
+        <w:jc w:val="both"/>
+        <w:rPr>
+          <w:rFonts w:asciiTheme="majorHAnsi" w:hAnsiTheme="majorHAnsi" w:cstheme="majorHAnsi"/>
+          <w:b/>
+          <w:sz w:val="26"/>
+          <w:szCs w:val="26"/>
+        </w:rPr>
+      </w:pPr>
+    </w:p>
+    <w:p>
+      <w:pPr>
+        <w:jc w:val="both"/>
+        <w:rPr>
+          <w:rFonts w:asciiTheme="majorHAnsi" w:hAnsiTheme="majorHAnsi" w:cstheme="majorHAnsi"/>
+          <w:b/>
+          <w:sz w:val="26"/>
+          <w:szCs w:val="26"/>
+        </w:rPr>
+      </w:pPr>
+    </w:p>
+    <w:p>
+      <w:pPr>
+        <w:jc w:val="both"/>
+        <w:rPr>
+          <w:rFonts w:asciiTheme="majorHAnsi" w:hAnsiTheme="majorHAnsi" w:cstheme="majorHAnsi"/>
+          <w:b/>
+          <w:sz w:val="26"/>
+          <w:szCs w:val="26"/>
+        </w:rPr>
+      </w:pPr>
+    </w:p>
+    <w:p>
+      <w:pPr>
+        <w:jc w:val="both"/>
+        <w:rPr>
+          <w:rFonts w:asciiTheme="majorHAnsi" w:hAnsiTheme="majorHAnsi" w:cstheme="majorHAnsi"/>
+          <w:b/>
+          <w:sz w:val="26"/>
+          <w:szCs w:val="26"/>
+        </w:rPr>
+      </w:pPr>
+    </w:p>
+    <w:p>
+      <w:pPr>
+        <w:pStyle w:val="ListParagraph"/>
+        <w:numPr>
+          <w:ilvl w:val="0"/>
+          <w:numId w:val="1"/>
+        </w:numPr>
+        <w:ind w:left="0"/>
+        <w:rPr>
+          <w:rFonts w:asciiTheme="majorHAnsi" w:hAnsiTheme="majorHAnsi" w:cstheme="majorHAnsi"/>
+          <w:b/>
+          <w:sz w:val="26"/>
+          <w:szCs w:val="26"/>
+        </w:rPr>
+      </w:pPr>
+      <w:r>
+        <w:rPr>
+          <w:rFonts w:asciiTheme="majorHAnsi" w:hAnsiTheme="majorHAnsi" w:cstheme="majorHAnsi"/>
+          <w:b/>
+          <w:sz w:val="26"/>
+          <w:szCs w:val="26"/>
+        </w:rPr>
+        <w:t>Xây dựng sơ đồ quan hệ</w:t>
+      </w:r>
+    </w:p>
+    <w:p/>
+    <w:p>
+      <w:r>
+        <w:rPr>
+          <w:b/>
+          <w:bCs/>
+        </w:rPr>
+        <w:t>LOAISACH</w:t>
+      </w:r>
+      <w:r>
+        <w:t>(</w:t>
+      </w:r>
+      <w:r>
+        <w:rPr>
+          <w:u w:val="single"/>
+        </w:rPr>
+        <w:t>MaLoaiSach</w:t>
+      </w:r>
+      <w:r>
+        <w:t>,LoaiSach)</w:t>
+      </w:r>
+    </w:p>
+    <w:p>
+      <w:r>
+        <w:rPr>
+          <w:b/>
+          <w:bCs/>
+        </w:rPr>
+        <w:t>SACH</w:t>
+      </w:r>
+      <w:r>
+        <w:t>(</w:t>
+      </w:r>
+      <w:r>
+        <w:rPr>
+          <w:u w:val="single"/>
+        </w:rPr>
+        <w:t>MSSACH</w:t>
+      </w:r>
+      <w:r>
+        <w:t>,TenSach,</w:t>
+      </w:r>
+      <w:r>
+        <w:rPr>
+          <w:u w:val="double"/>
+        </w:rPr>
+        <w:t>MaTG,MaNXB,MaLoaiSach</w:t>
+      </w:r>
+      <w:r>
+        <w:t>,NamXB,LanXB,SoLuong)</w:t>
+      </w:r>
+    </w:p>
+    <w:p>
+      <w:r>
+        <w:rPr>
+          <w:b/>
+          <w:bCs/>
+        </w:rPr>
+        <w:t>NXB</w:t>
+      </w:r>
+      <w:r>
+        <w:t>(</w:t>
+      </w:r>
+      <w:r>
+        <w:rPr>
+          <w:u w:val="single"/>
+        </w:rPr>
+        <w:t>MaNXB</w:t>
+      </w:r>
+      <w:r>
+        <w:t>,TenNXB,DiaChiNXB,ThongTinKhac)</w:t>
+      </w:r>
+    </w:p>
+    <w:p>
+      <w:r>
+        <w:rPr>
+          <w:b/>
+          <w:bCs/>
+        </w:rPr>
+        <w:t>TACGIA(</w:t>
+      </w:r>
+      <w:r>
+        <w:rPr>
+          <w:u w:val="single"/>
+        </w:rPr>
+        <w:t>MaTG</w:t>
+      </w:r>
+      <w:r>
+        <w:t>,TenTG,GioiTinh,DiaChi,SDT)</w:t>
+      </w:r>
+    </w:p>
+    <w:p>
+      <w:r>
+        <w:rPr>
+          <w:b/>
+          <w:bCs/>
+        </w:rPr>
+        <w:t>BAOCAOSACH</w:t>
+      </w:r>
+      <w:r>
+        <w:t>(</w:t>
+      </w:r>
+      <w:r>
+        <w:rPr>
+          <w:u w:val="double"/>
+        </w:rPr>
+        <w:t>MSSACH,MSNV</w:t>
+      </w:r>
+      <w:r>
+        <w:t>,TinhTranh,XuLy)</w:t>
+      </w:r>
+    </w:p>
+    <w:p>
+      <w:r>
+        <w:rPr>
+          <w:b/>
+          <w:bCs/>
+        </w:rPr>
+        <w:t>CHITIETPHIEUMUON(</w:t>
+      </w:r>
+      <w:r>
+        <w:rPr>
+          <w:u w:val="double"/>
+        </w:rPr>
+        <w:t>SoPhieuMuon</w:t>
+      </w:r>
+      <w:r>
+        <w:t>,MSSACH,HanTra)</w:t>
+      </w:r>
+    </w:p>
+    <w:p>
+      <w:r>
+        <w:rPr>
+          <w:b/>
+          <w:bCs/>
+        </w:rPr>
+        <w:t>MUONSACH</w:t>
+      </w:r>
+      <w:r>
+        <w:t>(</w:t>
+      </w:r>
+      <w:r>
+        <w:rPr>
+          <w:u w:val="double"/>
+        </w:rPr>
+        <w:t>SoPhieuMuon</w:t>
+      </w:r>
+      <w:r>
+        <w:t>,</w:t>
+      </w:r>
+      <w:r>
+        <w:rPr>
+          <w:u w:val="double"/>
+        </w:rPr>
+        <w:t>MSDG,MSNV</w:t>
+      </w:r>
+      <w:r>
+        <w:t>,NgayMuon)</w:t>
+      </w:r>
+    </w:p>
+    <w:p>
+      <w:r>
+        <w:rPr>
+          <w:b/>
+          <w:bCs/>
+        </w:rPr>
+        <w:t>TRASACH</w:t>
+      </w:r>
+      <w:r>
+        <w:t>(</w:t>
+      </w:r>
+      <w:r>
+        <w:rPr>
+          <w:u w:val="double"/>
+        </w:rPr>
+        <w:t>SoPhieuMuon</w:t>
+      </w:r>
+      <w:r>
+        <w:t>,</w:t>
+      </w:r>
+      <w:r>
+        <w:rPr>
+          <w:u w:val="double"/>
+        </w:rPr>
+        <w:t>MSSACH,MSNV</w:t>
+      </w:r>
+      <w:r>
+        <w:t>,NgayTra)</w:t>
+      </w:r>
+    </w:p>
+    <w:p>
+      <w:r>
+        <w:rPr>
+          <w:b/>
+          <w:bCs/>
+        </w:rPr>
+        <w:t>PHAT(</w:t>
+      </w:r>
+      <w:r>
+        <w:rPr>
+          <w:u w:val="single"/>
+        </w:rPr>
+        <w:t>MSSACH,MSDG</w:t>
+      </w:r>
+      <w:r>
+        <w:t>,LyDoPhat,TienNop)</w:t>
+      </w:r>
+    </w:p>
+    <w:p>
+      <w:r>
+        <w:rPr>
+          <w:b/>
+          <w:bCs/>
+        </w:rPr>
+        <w:t>NHANVIEN</w:t>
+      </w:r>
+      <w:r>
+        <w:t>(</w:t>
+      </w:r>
+      <w:r>
+        <w:rPr>
+          <w:u w:val="single"/>
+        </w:rPr>
+        <w:t>MSNV,</w:t>
+      </w:r>
+      <w:r>
+        <w:t>HoTenNV,DiaChi,NgaySinh,GioiTinh,SDT,Email)</w:t>
+      </w:r>
+    </w:p>
+    <w:p>
+      <w:r>
+        <w:rPr>
+          <w:b/>
+          <w:bCs/>
+        </w:rPr>
+        <w:t>DOCGIA</w:t>
+      </w:r>
+      <w:r>
+        <w:t>(</w:t>
+      </w:r>
+      <w:r>
+        <w:rPr>
+          <w:u w:val="single"/>
+        </w:rPr>
+        <w:t>MSDG,</w:t>
+      </w:r>
+      <w:r>
+        <w:t>HoTen,DiaChi,NgaySinh,GioiTinh,Email)</w:t>
+      </w:r>
+    </w:p>
+    <w:p/>
     <w:p/>
     <w:sectPr>
       <w:pgSz w:w="12240" w:h="15840"/>
@@ -69,6 +947,104 @@
     </w:sectPr>
   </w:body>
 </w:document>
+</file>
+
+<file path=word/numbering.xml><?xml version="1.0" encoding="utf-8"?>
+<w:numbering xmlns:wpc="http://schemas.microsoft.com/office/word/2010/wordprocessingCanvas" xmlns:cx="http://schemas.microsoft.com/office/drawing/2014/chartex" xmlns:cx1="http://schemas.microsoft.com/office/drawing/2015/9/8/chartex" xmlns:cx2="http://schemas.microsoft.com/office/drawing/2015/10/21/chartex" xmlns:cx3="http://schemas.microsoft.com/office/drawing/2016/5/9/chartex" xmlns:cx4="http://schemas.microsoft.com/office/drawing/2016/5/10/chartex" xmlns:cx5="http://schemas.microsoft.com/office/drawing/2016/5/11/chartex" xmlns:cx6="http://schemas.microsoft.com/office/drawing/2016/5/12/chartex" xmlns:cx7="http://schemas.microsoft.com/office/drawing/2016/5/13/chartex" xmlns:cx8="http://schemas.microsoft.com/office/drawing/2016/5/14/chartex" xmlns:mc="http://schemas.openxmlformats.org/markup-compatibility/2006" xmlns:aink="http://schemas.microsoft.com/office/drawing/2016/ink" xmlns:am3d="http://schemas.microsoft.com/office/drawing/2017/model3d" xmlns:o="urn:schemas-microsoft-com:office:office" xmlns:r="http://schemas.openxmlformats.org/officeDocument/2006/relationships" xmlns:m="http://schemas.openxmlformats.org/officeDocument/2006/math" xmlns:v="urn:schemas-microsoft-com:vml" xmlns:wp14="http://schemas.microsoft.com/office/word/2010/wordprocessingDrawing" xmlns:wp="http://schemas.openxmlformats.org/drawingml/2006/wordprocessingDrawing" xmlns:w10="urn:schemas-microsoft-com:office:word" xmlns:w="http://schemas.openxmlformats.org/wordprocessingml/2006/main" xmlns:w14="http://schemas.microsoft.com/office/word/2010/wordml" xmlns:w15="http://schemas.microsoft.com/office/word/2012/wordml" xmlns:w16cex="http://schemas.microsoft.com/office/word/2018/wordml/cex" xmlns:w16cid="http://schemas.microsoft.com/office/word/2016/wordml/cid" xmlns:w16="http://schemas.microsoft.com/office/word/2018/wordml" xmlns:w16se="http://schemas.microsoft.com/office/word/2015/wordml/symex" xmlns:wpg="http://schemas.microsoft.com/office/word/2010/wordprocessingGroup" xmlns:wpi="http://schemas.microsoft.com/office/word/2010/wordprocessingInk" xmlns:wne="http://schemas.microsoft.com/office/word/2006/wordml" xmlns:wps="http://schemas.microsoft.com/office/word/2010/wordprocessingShape" mc:Ignorable="w14 w15 w16se w16cid w16 w16cex wp14">
+  <w:abstractNum w:abstractNumId="0" w15:restartNumberingAfterBreak="0">
+    <w:nsid w:val="638118C2"/>
+    <w:multiLevelType w:val="hybridMultilevel"/>
+    <w:tmpl w:val="CB24B856"/>
+    <w:lvl w:ilvl="0" w:tplc="E63C0986">
+      <w:start w:val="1"/>
+      <w:numFmt w:val="upperRoman"/>
+      <w:lvlText w:val="%1."/>
+      <w:lvlJc w:val="left"/>
+      <w:pPr>
+        <w:ind w:left="1080" w:hanging="720"/>
+      </w:pPr>
+      <w:rPr>
+        <w:rFonts w:hint="default"/>
+        <w:b/>
+      </w:rPr>
+    </w:lvl>
+    <w:lvl w:ilvl="1" w:tplc="042A0019" w:tentative="1">
+      <w:start w:val="1"/>
+      <w:numFmt w:val="lowerLetter"/>
+      <w:lvlText w:val="%2."/>
+      <w:lvlJc w:val="left"/>
+      <w:pPr>
+        <w:ind w:left="1440" w:hanging="360"/>
+      </w:pPr>
+    </w:lvl>
+    <w:lvl w:ilvl="2" w:tplc="042A001B" w:tentative="1">
+      <w:start w:val="1"/>
+      <w:numFmt w:val="lowerRoman"/>
+      <w:lvlText w:val="%3."/>
+      <w:lvlJc w:val="right"/>
+      <w:pPr>
+        <w:ind w:left="2160" w:hanging="180"/>
+      </w:pPr>
+    </w:lvl>
+    <w:lvl w:ilvl="3" w:tplc="042A000F" w:tentative="1">
+      <w:start w:val="1"/>
+      <w:numFmt w:val="decimal"/>
+      <w:lvlText w:val="%4."/>
+      <w:lvlJc w:val="left"/>
+      <w:pPr>
+        <w:ind w:left="2880" w:hanging="360"/>
+      </w:pPr>
+    </w:lvl>
+    <w:lvl w:ilvl="4" w:tplc="042A0019" w:tentative="1">
+      <w:start w:val="1"/>
+      <w:numFmt w:val="lowerLetter"/>
+      <w:lvlText w:val="%5."/>
+      <w:lvlJc w:val="left"/>
+      <w:pPr>
+        <w:ind w:left="3600" w:hanging="360"/>
+      </w:pPr>
+    </w:lvl>
+    <w:lvl w:ilvl="5" w:tplc="042A001B" w:tentative="1">
+      <w:start w:val="1"/>
+      <w:numFmt w:val="lowerRoman"/>
+      <w:lvlText w:val="%6."/>
+      <w:lvlJc w:val="right"/>
+      <w:pPr>
+        <w:ind w:left="4320" w:hanging="180"/>
+      </w:pPr>
+    </w:lvl>
+    <w:lvl w:ilvl="6" w:tplc="042A000F" w:tentative="1">
+      <w:start w:val="1"/>
+      <w:numFmt w:val="decimal"/>
+      <w:lvlText w:val="%7."/>
+      <w:lvlJc w:val="left"/>
+      <w:pPr>
+        <w:ind w:left="5040" w:hanging="360"/>
+      </w:pPr>
+    </w:lvl>
+    <w:lvl w:ilvl="7" w:tplc="042A0019" w:tentative="1">
+      <w:start w:val="1"/>
+      <w:numFmt w:val="lowerLetter"/>
+      <w:lvlText w:val="%8."/>
+      <w:lvlJc w:val="left"/>
+      <w:pPr>
+        <w:ind w:left="5760" w:hanging="360"/>
+      </w:pPr>
+    </w:lvl>
+    <w:lvl w:ilvl="8" w:tplc="042A001B" w:tentative="1">
+      <w:start w:val="1"/>
+      <w:numFmt w:val="lowerRoman"/>
+      <w:lvlText w:val="%9."/>
+      <w:lvlJc w:val="right"/>
+      <w:pPr>
+        <w:ind w:left="6480" w:hanging="180"/>
+      </w:pPr>
+    </w:lvl>
+  </w:abstractNum>
+  <w:num w:numId="1">
+    <w:abstractNumId w:val="0"/>
+  </w:num>
+</w:numbering>
 </file>
 
 <file path=word/styles.xml><?xml version="1.0" encoding="utf-8"?>
@@ -497,6 +1473,124 @@
     <w:semiHidden/>
     <w:unhideWhenUsed/>
   </w:style>
+  <w:style w:type="paragraph" w:styleId="Title">
+    <w:name w:val="Title"/>
+    <w:basedOn w:val="Normal"/>
+    <w:next w:val="Normal"/>
+    <w:link w:val="TitleChar"/>
+    <w:uiPriority w:val="10"/>
+    <w:qFormat/>
+    <w:rsid w:val="008612D2"/>
+    <w:pPr>
+      <w:spacing w:after="0" w:line="240" w:lineRule="auto"/>
+      <w:contextualSpacing/>
+    </w:pPr>
+    <w:rPr>
+      <w:rFonts w:asciiTheme="majorHAnsi" w:eastAsiaTheme="majorEastAsia" w:hAnsiTheme="majorHAnsi" w:cstheme="majorBidi"/>
+      <w:spacing w:val="-10"/>
+      <w:kern w:val="28"/>
+      <w:sz w:val="56"/>
+      <w:szCs w:val="56"/>
+      <w:lang w:val="vi-VN"/>
+    </w:rPr>
+  </w:style>
+  <w:style w:type="character" w:customStyle="1" w:styleId="TitleChar">
+    <w:name w:val="Title Char"/>
+    <w:basedOn w:val="DefaultParagraphFont"/>
+    <w:link w:val="Title"/>
+    <w:uiPriority w:val="10"/>
+    <w:rsid w:val="008612D2"/>
+    <w:rPr>
+      <w:rFonts w:asciiTheme="majorHAnsi" w:eastAsiaTheme="majorEastAsia" w:hAnsiTheme="majorHAnsi" w:cstheme="majorBidi"/>
+      <w:spacing w:val="-10"/>
+      <w:kern w:val="28"/>
+      <w:sz w:val="56"/>
+      <w:szCs w:val="56"/>
+      <w:lang w:val="vi-VN"/>
+    </w:rPr>
+  </w:style>
+  <w:style w:type="paragraph" w:styleId="ListParagraph">
+    <w:name w:val="List Paragraph"/>
+    <w:basedOn w:val="Normal"/>
+    <w:uiPriority w:val="34"/>
+    <w:qFormat/>
+    <w:rsid w:val="008612D2"/>
+    <w:pPr>
+      <w:ind w:left="720"/>
+      <w:contextualSpacing/>
+    </w:pPr>
+    <w:rPr>
+      <w:lang w:val="vi-VN"/>
+    </w:rPr>
+  </w:style>
+  <w:style w:type="character" w:styleId="CommentReference">
+    <w:name w:val="annotation reference"/>
+    <w:basedOn w:val="DefaultParagraphFont"/>
+    <w:uiPriority w:val="99"/>
+    <w:semiHidden/>
+    <w:unhideWhenUsed/>
+    <w:rsid w:val="00342326"/>
+    <w:rPr>
+      <w:sz w:val="16"/>
+      <w:szCs w:val="16"/>
+    </w:rPr>
+  </w:style>
+  <w:style w:type="paragraph" w:styleId="CommentText">
+    <w:name w:val="annotation text"/>
+    <w:basedOn w:val="Normal"/>
+    <w:link w:val="CommentTextChar"/>
+    <w:uiPriority w:val="99"/>
+    <w:semiHidden/>
+    <w:unhideWhenUsed/>
+    <w:rsid w:val="00342326"/>
+    <w:pPr>
+      <w:spacing w:line="240" w:lineRule="auto"/>
+    </w:pPr>
+    <w:rPr>
+      <w:sz w:val="20"/>
+      <w:szCs w:val="20"/>
+    </w:rPr>
+  </w:style>
+  <w:style w:type="character" w:customStyle="1" w:styleId="CommentTextChar">
+    <w:name w:val="Comment Text Char"/>
+    <w:basedOn w:val="DefaultParagraphFont"/>
+    <w:link w:val="CommentText"/>
+    <w:uiPriority w:val="99"/>
+    <w:semiHidden/>
+    <w:rsid w:val="00342326"/>
+    <w:rPr>
+      <w:sz w:val="20"/>
+      <w:szCs w:val="20"/>
+    </w:rPr>
+  </w:style>
+  <w:style w:type="paragraph" w:styleId="CommentSubject">
+    <w:name w:val="annotation subject"/>
+    <w:basedOn w:val="CommentText"/>
+    <w:next w:val="CommentText"/>
+    <w:link w:val="CommentSubjectChar"/>
+    <w:uiPriority w:val="99"/>
+    <w:semiHidden/>
+    <w:unhideWhenUsed/>
+    <w:rsid w:val="00342326"/>
+    <w:rPr>
+      <w:b/>
+      <w:bCs/>
+    </w:rPr>
+  </w:style>
+  <w:style w:type="character" w:customStyle="1" w:styleId="CommentSubjectChar">
+    <w:name w:val="Comment Subject Char"/>
+    <w:basedOn w:val="CommentTextChar"/>
+    <w:link w:val="CommentSubject"/>
+    <w:uiPriority w:val="99"/>
+    <w:semiHidden/>
+    <w:rsid w:val="00342326"/>
+    <w:rPr>
+      <w:b/>
+      <w:bCs/>
+      <w:sz w:val="20"/>
+      <w:szCs w:val="20"/>
+    </w:rPr>
+  </w:style>
 </w:styles>
 </file>
 

</xml_diff>

<commit_message>
KHOA UPDATE WORD VA SQL
</commit_message>
<xml_diff>
--- a/baocao.docx
+++ b/baocao.docx
@@ -1,6 +1,6 @@
 
 <file path=word/document.xml><?xml version="1.0" encoding="utf-8"?>
-<w:document xmlns:wpc="http://schemas.microsoft.com/office/word/2010/wordprocessingCanvas" xmlns:cx="http://schemas.microsoft.com/office/drawing/2014/chartex" xmlns:cx1="http://schemas.microsoft.com/office/drawing/2015/9/8/chartex" xmlns:cx2="http://schemas.microsoft.com/office/drawing/2015/10/21/chartex" xmlns:cx3="http://schemas.microsoft.com/office/drawing/2016/5/9/chartex" xmlns:cx4="http://schemas.microsoft.com/office/drawing/2016/5/10/chartex" xmlns:cx5="http://schemas.microsoft.com/office/drawing/2016/5/11/chartex" xmlns:cx6="http://schemas.microsoft.com/office/drawing/2016/5/12/chartex" xmlns:cx7="http://schemas.microsoft.com/office/drawing/2016/5/13/chartex" xmlns:cx8="http://schemas.microsoft.com/office/drawing/2016/5/14/chartex" xmlns:mc="http://schemas.openxmlformats.org/markup-compatibility/2006" xmlns:aink="http://schemas.microsoft.com/office/drawing/2016/ink" xmlns:am3d="http://schemas.microsoft.com/office/drawing/2017/model3d" xmlns:o="urn:schemas-microsoft-com:office:office" xmlns:r="http://schemas.openxmlformats.org/officeDocument/2006/relationships" xmlns:m="http://schemas.openxmlformats.org/officeDocument/2006/math" xmlns:v="urn:schemas-microsoft-com:vml" xmlns:wp14="http://schemas.microsoft.com/office/word/2010/wordprocessingDrawing" xmlns:wp="http://schemas.openxmlformats.org/drawingml/2006/wordprocessingDrawing" xmlns:w10="urn:schemas-microsoft-com:office:word" xmlns:w="http://schemas.openxmlformats.org/wordprocessingml/2006/main" xmlns:w14="http://schemas.microsoft.com/office/word/2010/wordml" xmlns:w15="http://schemas.microsoft.com/office/word/2012/wordml" xmlns:w16cex="http://schemas.microsoft.com/office/word/2018/wordml/cex" xmlns:w16cid="http://schemas.microsoft.com/office/word/2016/wordml/cid" xmlns:w16="http://schemas.microsoft.com/office/word/2018/wordml" xmlns:w16se="http://schemas.microsoft.com/office/word/2015/wordml/symex" xmlns:wpg="http://schemas.microsoft.com/office/word/2010/wordprocessingGroup" xmlns:wpi="http://schemas.microsoft.com/office/word/2010/wordprocessingInk" xmlns:wne="http://schemas.microsoft.com/office/word/2006/wordml" xmlns:wps="http://schemas.microsoft.com/office/word/2010/wordprocessingShape" mc:Ignorable="w14 w15 w16se w16cid w16 w16cex wp14">
+<w:document xmlns:wpc="http://schemas.microsoft.com/office/word/2010/wordprocessingCanvas" xmlns:cx="http://schemas.microsoft.com/office/drawing/2014/chartex" xmlns:cx1="http://schemas.microsoft.com/office/drawing/2015/9/8/chartex" xmlns:cx2="http://schemas.microsoft.com/office/drawing/2015/10/21/chartex" xmlns:cx3="http://schemas.microsoft.com/office/drawing/2016/5/9/chartex" xmlns:cx4="http://schemas.microsoft.com/office/drawing/2016/5/10/chartex" xmlns:cx5="http://schemas.microsoft.com/office/drawing/2016/5/11/chartex" xmlns:cx6="http://schemas.microsoft.com/office/drawing/2016/5/12/chartex" xmlns:cx7="http://schemas.microsoft.com/office/drawing/2016/5/13/chartex" xmlns:cx8="http://schemas.microsoft.com/office/drawing/2016/5/14/chartex" xmlns:mc="http://schemas.openxmlformats.org/markup-compatibility/2006" xmlns:aink="http://schemas.microsoft.com/office/drawing/2016/ink" xmlns:am3d="http://schemas.microsoft.com/office/drawing/2017/model3d" xmlns:o="urn:schemas-microsoft-com:office:office" xmlns:r="http://schemas.openxmlformats.org/officeDocument/2006/relationships" xmlns:m="http://schemas.openxmlformats.org/officeDocument/2006/math" xmlns:v="urn:schemas-microsoft-com:vml" xmlns:wp14="http://schemas.microsoft.com/office/word/2010/wordprocessingDrawing" xmlns:wp="http://schemas.openxmlformats.org/drawingml/2006/wordprocessingDrawing" xmlns:w10="urn:schemas-microsoft-com:office:word" xmlns:w="http://schemas.openxmlformats.org/wordprocessingml/2006/main" xmlns:w14="http://schemas.microsoft.com/office/word/2010/wordml" xmlns:w15="http://schemas.microsoft.com/office/word/2012/wordml" xmlns:w16cex="http://schemas.microsoft.com/office/word/2018/wordml/cex" xmlns:w16cid="http://schemas.microsoft.com/office/word/2016/wordml/cid" xmlns:w16="http://schemas.microsoft.com/office/word/2018/wordml" xmlns:w16sdtdh="http://schemas.microsoft.com/office/word/2020/wordml/sdtdatahash" xmlns:w16se="http://schemas.microsoft.com/office/word/2015/wordml/symex" xmlns:wpg="http://schemas.microsoft.com/office/word/2010/wordprocessingGroup" xmlns:wpi="http://schemas.microsoft.com/office/word/2010/wordprocessingInk" xmlns:wne="http://schemas.microsoft.com/office/word/2006/wordml" xmlns:wps="http://schemas.microsoft.com/office/word/2010/wordprocessingShape" mc:Ignorable="w14 w15 w16se w16cid w16 w16cex w16sdtdh wp14">
   <w:body>
     <w:p>
       <w:pPr>
@@ -1003,16 +1003,16 @@
         <w:pStyle w:val="ListParagraph"/>
         <w:ind w:left="0"/>
         <w:rPr>
-          <w:rFonts w:asciiTheme="majorHAnsi" w:hAnsiTheme="majorHAnsi" w:cstheme="majorHAnsi"/>
-          <w:bCs/>
-          <w:sz w:val="26"/>
-          <w:szCs w:val="26"/>
-          <w:lang w:val="en-US"/>
-        </w:rPr>
-      </w:pPr>
-      <w:r>
-        <w:rPr>
-          <w:rFonts w:asciiTheme="majorHAnsi" w:hAnsiTheme="majorHAnsi" w:cstheme="majorHAnsi"/>
+          <w:rFonts w:ascii="Times New Roman" w:hAnsi="Times New Roman" w:cs="Times New Roman"/>
+          <w:bCs/>
+          <w:sz w:val="26"/>
+          <w:szCs w:val="26"/>
+          <w:lang w:val="en-US"/>
+        </w:rPr>
+      </w:pPr>
+      <w:r>
+        <w:rPr>
+          <w:rFonts w:ascii="Times New Roman" w:hAnsi="Times New Roman" w:cs="Times New Roman"/>
           <w:bCs/>
           <w:sz w:val="26"/>
           <w:szCs w:val="26"/>
@@ -1026,16 +1026,16 @@
         <w:pStyle w:val="ListParagraph"/>
         <w:ind w:left="0"/>
         <w:rPr>
-          <w:rFonts w:asciiTheme="majorHAnsi" w:hAnsiTheme="majorHAnsi" w:cstheme="majorHAnsi"/>
-          <w:bCs/>
-          <w:sz w:val="26"/>
-          <w:szCs w:val="26"/>
-          <w:lang w:val="en-US"/>
-        </w:rPr>
-      </w:pPr>
-      <w:r>
-        <w:rPr>
-          <w:rFonts w:asciiTheme="majorHAnsi" w:hAnsiTheme="majorHAnsi" w:cstheme="majorHAnsi"/>
+          <w:rFonts w:ascii="Times New Roman" w:hAnsi="Times New Roman" w:cs="Times New Roman"/>
+          <w:bCs/>
+          <w:sz w:val="26"/>
+          <w:szCs w:val="26"/>
+          <w:lang w:val="en-US"/>
+        </w:rPr>
+      </w:pPr>
+      <w:r>
+        <w:rPr>
+          <w:rFonts w:ascii="Times New Roman" w:hAnsi="Times New Roman" w:cs="Times New Roman"/>
           <w:bCs/>
           <w:sz w:val="26"/>
           <w:szCs w:val="26"/>
@@ -1049,16 +1049,16 @@
         <w:pStyle w:val="ListParagraph"/>
         <w:ind w:left="0"/>
         <w:rPr>
-          <w:rFonts w:asciiTheme="majorHAnsi" w:hAnsiTheme="majorHAnsi" w:cstheme="majorHAnsi"/>
-          <w:bCs/>
-          <w:sz w:val="26"/>
-          <w:szCs w:val="26"/>
-          <w:lang w:val="en-US"/>
-        </w:rPr>
-      </w:pPr>
-      <w:r>
-        <w:rPr>
-          <w:rFonts w:asciiTheme="majorHAnsi" w:hAnsiTheme="majorHAnsi" w:cstheme="majorHAnsi"/>
+          <w:rFonts w:ascii="Times New Roman" w:hAnsi="Times New Roman" w:cs="Times New Roman"/>
+          <w:bCs/>
+          <w:sz w:val="26"/>
+          <w:szCs w:val="26"/>
+          <w:lang w:val="en-US"/>
+        </w:rPr>
+      </w:pPr>
+      <w:r>
+        <w:rPr>
+          <w:rFonts w:ascii="Times New Roman" w:hAnsi="Times New Roman" w:cs="Times New Roman"/>
           <w:bCs/>
           <w:sz w:val="26"/>
           <w:szCs w:val="26"/>
@@ -1068,17 +1068,27 @@
       </w:r>
       <w:r>
         <w:rPr>
-          <w:rFonts w:asciiTheme="majorHAnsi" w:hAnsiTheme="majorHAnsi" w:cstheme="majorHAnsi"/>
-          <w:bCs/>
-          <w:sz w:val="26"/>
-          <w:szCs w:val="26"/>
-          <w:lang w:val="en-US"/>
-        </w:rPr>
-        <w:t>sắp xếp sách theo số lượng tăng d</w:t>
-      </w:r>
-      <w:r>
-        <w:rPr>
-          <w:rFonts w:asciiTheme="majorHAnsi" w:hAnsiTheme="majorHAnsi" w:cstheme="majorHAnsi"/>
+          <w:rFonts w:ascii="Times New Roman" w:hAnsi="Times New Roman" w:cs="Times New Roman"/>
+          <w:bCs/>
+          <w:sz w:val="26"/>
+          <w:szCs w:val="26"/>
+          <w:lang w:val="en-US"/>
+        </w:rPr>
+        <w:t>S</w:t>
+      </w:r>
+      <w:r>
+        <w:rPr>
+          <w:rFonts w:ascii="Times New Roman" w:hAnsi="Times New Roman" w:cs="Times New Roman"/>
+          <w:bCs/>
+          <w:sz w:val="26"/>
+          <w:szCs w:val="26"/>
+          <w:lang w:val="en-US"/>
+        </w:rPr>
+        <w:t>ắp xếp sách theo số lượng tăng d</w:t>
+      </w:r>
+      <w:r>
+        <w:rPr>
+          <w:rFonts w:ascii="Times New Roman" w:hAnsi="Times New Roman" w:cs="Times New Roman"/>
           <w:bCs/>
           <w:sz w:val="26"/>
           <w:szCs w:val="26"/>
@@ -1092,26 +1102,46 @@
         <w:pStyle w:val="ListParagraph"/>
         <w:ind w:left="0"/>
         <w:rPr>
-          <w:rFonts w:asciiTheme="majorHAnsi" w:hAnsiTheme="majorHAnsi" w:cstheme="majorHAnsi"/>
-          <w:bCs/>
-          <w:sz w:val="26"/>
-          <w:szCs w:val="26"/>
-          <w:lang w:val="en-US"/>
-        </w:rPr>
-      </w:pPr>
-      <w:r>
-        <w:rPr>
-          <w:rFonts w:asciiTheme="majorHAnsi" w:hAnsiTheme="majorHAnsi" w:cstheme="majorHAnsi"/>
-          <w:bCs/>
-          <w:sz w:val="26"/>
-          <w:szCs w:val="26"/>
-          <w:lang w:val="en-US"/>
-        </w:rPr>
-        <w:t>4.cho biết các cuốn sách đã được trả</w:t>
-      </w:r>
-      <w:r>
-        <w:rPr>
-          <w:rFonts w:asciiTheme="majorHAnsi" w:hAnsiTheme="majorHAnsi" w:cstheme="majorHAnsi"/>
+          <w:rFonts w:ascii="Times New Roman" w:hAnsi="Times New Roman" w:cs="Times New Roman"/>
+          <w:bCs/>
+          <w:sz w:val="26"/>
+          <w:szCs w:val="26"/>
+          <w:lang w:val="en-US"/>
+        </w:rPr>
+      </w:pPr>
+      <w:r>
+        <w:rPr>
+          <w:rFonts w:ascii="Times New Roman" w:hAnsi="Times New Roman" w:cs="Times New Roman"/>
+          <w:bCs/>
+          <w:sz w:val="26"/>
+          <w:szCs w:val="26"/>
+          <w:lang w:val="en-US"/>
+        </w:rPr>
+        <w:t>4.</w:t>
+      </w:r>
+      <w:r>
+        <w:rPr>
+          <w:rFonts w:ascii="Times New Roman" w:hAnsi="Times New Roman" w:cs="Times New Roman"/>
+          <w:bCs/>
+          <w:sz w:val="26"/>
+          <w:szCs w:val="26"/>
+          <w:lang w:val="en-US"/>
+        </w:rPr>
+        <w:t>C</w:t>
+      </w:r>
+      <w:r>
+        <w:rPr>
+          <w:rFonts w:ascii="Times New Roman" w:hAnsi="Times New Roman" w:cs="Times New Roman"/>
+          <w:bCs/>
+          <w:sz w:val="26"/>
+          <w:szCs w:val="26"/>
+          <w:lang w:val="en-US"/>
+        </w:rPr>
+        <w:t>ho biết các cuốn sách đã được trả</w:t>
+      </w:r>
+      <w:r>
+        <w:rPr>
+          <w:rFonts w:ascii="Times New Roman" w:hAnsi="Times New Roman" w:cs="Times New Roman"/>
           <w:bCs/>
           <w:sz w:val="26"/>
           <w:szCs w:val="26"/>
@@ -1125,22 +1155,42 @@
         <w:pStyle w:val="ListParagraph"/>
         <w:ind w:left="0"/>
         <w:rPr>
-          <w:rFonts w:asciiTheme="majorHAnsi" w:hAnsiTheme="majorHAnsi" w:cstheme="majorHAnsi"/>
-          <w:bCs/>
-          <w:sz w:val="26"/>
-          <w:szCs w:val="26"/>
-          <w:lang w:val="en-US"/>
-        </w:rPr>
-      </w:pPr>
-      <w:r>
-        <w:rPr>
-          <w:rFonts w:asciiTheme="majorHAnsi" w:hAnsiTheme="majorHAnsi" w:cstheme="majorHAnsi"/>
-          <w:bCs/>
-          <w:sz w:val="26"/>
-          <w:szCs w:val="26"/>
-          <w:lang w:val="en-US"/>
-        </w:rPr>
-        <w:t>5.tính tổng tiền phạt của thư viện</w:t>
+          <w:rFonts w:ascii="Times New Roman" w:hAnsi="Times New Roman" w:cs="Times New Roman"/>
+          <w:bCs/>
+          <w:sz w:val="26"/>
+          <w:szCs w:val="26"/>
+          <w:lang w:val="en-US"/>
+        </w:rPr>
+      </w:pPr>
+      <w:r>
+        <w:rPr>
+          <w:rFonts w:ascii="Times New Roman" w:hAnsi="Times New Roman" w:cs="Times New Roman"/>
+          <w:bCs/>
+          <w:sz w:val="26"/>
+          <w:szCs w:val="26"/>
+          <w:lang w:val="en-US"/>
+        </w:rPr>
+        <w:t>5.</w:t>
+      </w:r>
+      <w:r>
+        <w:rPr>
+          <w:rFonts w:ascii="Times New Roman" w:hAnsi="Times New Roman" w:cs="Times New Roman"/>
+          <w:bCs/>
+          <w:sz w:val="26"/>
+          <w:szCs w:val="26"/>
+          <w:lang w:val="en-US"/>
+        </w:rPr>
+        <w:t>T</w:t>
+      </w:r>
+      <w:r>
+        <w:rPr>
+          <w:rFonts w:ascii="Times New Roman" w:hAnsi="Times New Roman" w:cs="Times New Roman"/>
+          <w:bCs/>
+          <w:sz w:val="26"/>
+          <w:szCs w:val="26"/>
+          <w:lang w:val="en-US"/>
+        </w:rPr>
+        <w:t>ính tổng tiền phạt của thư viện</w:t>
       </w:r>
     </w:p>
     <w:p>
@@ -1148,22 +1198,42 @@
         <w:pStyle w:val="ListParagraph"/>
         <w:ind w:left="0"/>
         <w:rPr>
-          <w:rFonts w:asciiTheme="majorHAnsi" w:hAnsiTheme="majorHAnsi" w:cstheme="majorHAnsi"/>
-          <w:bCs/>
-          <w:sz w:val="26"/>
-          <w:szCs w:val="26"/>
-          <w:lang w:val="en-US"/>
-        </w:rPr>
-      </w:pPr>
-      <w:r>
-        <w:rPr>
-          <w:rFonts w:asciiTheme="majorHAnsi" w:hAnsiTheme="majorHAnsi" w:cstheme="majorHAnsi"/>
-          <w:bCs/>
-          <w:sz w:val="26"/>
-          <w:szCs w:val="26"/>
-          <w:lang w:val="en-US"/>
-        </w:rPr>
-        <w:t xml:space="preserve">6.cho biết các sách xuất bản từ lần thứ 2 </w:t>
+          <w:rFonts w:ascii="Times New Roman" w:hAnsi="Times New Roman" w:cs="Times New Roman"/>
+          <w:bCs/>
+          <w:sz w:val="26"/>
+          <w:szCs w:val="26"/>
+          <w:lang w:val="en-US"/>
+        </w:rPr>
+      </w:pPr>
+      <w:r>
+        <w:rPr>
+          <w:rFonts w:ascii="Times New Roman" w:hAnsi="Times New Roman" w:cs="Times New Roman"/>
+          <w:bCs/>
+          <w:sz w:val="26"/>
+          <w:szCs w:val="26"/>
+          <w:lang w:val="en-US"/>
+        </w:rPr>
+        <w:t>6.</w:t>
+      </w:r>
+      <w:r>
+        <w:rPr>
+          <w:rFonts w:ascii="Times New Roman" w:hAnsi="Times New Roman" w:cs="Times New Roman"/>
+          <w:bCs/>
+          <w:sz w:val="26"/>
+          <w:szCs w:val="26"/>
+          <w:lang w:val="en-US"/>
+        </w:rPr>
+        <w:t>C</w:t>
+      </w:r>
+      <w:r>
+        <w:rPr>
+          <w:rFonts w:ascii="Times New Roman" w:hAnsi="Times New Roman" w:cs="Times New Roman"/>
+          <w:bCs/>
+          <w:sz w:val="26"/>
+          <w:szCs w:val="26"/>
+          <w:lang w:val="en-US"/>
+        </w:rPr>
+        <w:t xml:space="preserve">ho biết các sách xuất bản từ lần thứ 2 </w:t>
       </w:r>
     </w:p>
     <w:p>
@@ -1171,16 +1241,16 @@
         <w:pStyle w:val="ListParagraph"/>
         <w:ind w:left="0"/>
         <w:rPr>
-          <w:rFonts w:asciiTheme="majorHAnsi" w:hAnsiTheme="majorHAnsi" w:cstheme="majorHAnsi"/>
-          <w:bCs/>
-          <w:sz w:val="26"/>
-          <w:szCs w:val="26"/>
-          <w:lang w:val="en-US"/>
-        </w:rPr>
-      </w:pPr>
-      <w:r>
-        <w:rPr>
-          <w:rFonts w:asciiTheme="majorHAnsi" w:hAnsiTheme="majorHAnsi" w:cstheme="majorHAnsi"/>
+          <w:rFonts w:ascii="Times New Roman" w:hAnsi="Times New Roman" w:cs="Times New Roman"/>
+          <w:bCs/>
+          <w:sz w:val="26"/>
+          <w:szCs w:val="26"/>
+          <w:lang w:val="en-US"/>
+        </w:rPr>
+      </w:pPr>
+      <w:r>
+        <w:rPr>
+          <w:rFonts w:ascii="Times New Roman" w:hAnsi="Times New Roman" w:cs="Times New Roman"/>
           <w:bCs/>
           <w:sz w:val="26"/>
           <w:szCs w:val="26"/>
@@ -1190,7 +1260,7 @@
       </w:r>
       <w:r>
         <w:rPr>
-          <w:rFonts w:asciiTheme="majorHAnsi" w:hAnsiTheme="majorHAnsi" w:cstheme="majorHAnsi"/>
+          <w:rFonts w:ascii="Times New Roman" w:hAnsi="Times New Roman" w:cs="Times New Roman"/>
           <w:bCs/>
           <w:sz w:val="26"/>
           <w:szCs w:val="26"/>
@@ -1200,13 +1270,23 @@
       </w:r>
       <w:r>
         <w:rPr>
-          <w:rFonts w:asciiTheme="majorHAnsi" w:hAnsiTheme="majorHAnsi" w:cstheme="majorHAnsi"/>
-          <w:bCs/>
-          <w:sz w:val="26"/>
-          <w:szCs w:val="26"/>
-          <w:lang w:val="en-US"/>
-        </w:rPr>
-        <w:t xml:space="preserve">cho biết số lượng sách mượn của từng độc giả  </w:t>
+          <w:rFonts w:ascii="Times New Roman" w:hAnsi="Times New Roman" w:cs="Times New Roman"/>
+          <w:bCs/>
+          <w:sz w:val="26"/>
+          <w:szCs w:val="26"/>
+          <w:lang w:val="en-US"/>
+        </w:rPr>
+        <w:t>C</w:t>
+      </w:r>
+      <w:r>
+        <w:rPr>
+          <w:rFonts w:ascii="Times New Roman" w:hAnsi="Times New Roman" w:cs="Times New Roman"/>
+          <w:bCs/>
+          <w:sz w:val="26"/>
+          <w:szCs w:val="26"/>
+          <w:lang w:val="en-US"/>
+        </w:rPr>
+        <w:t xml:space="preserve">ho biết số lượng sách mượn của từng độc giả  </w:t>
       </w:r>
     </w:p>
     <w:p>
@@ -1214,16 +1294,16 @@
         <w:pStyle w:val="ListParagraph"/>
         <w:ind w:left="0"/>
         <w:rPr>
-          <w:rFonts w:asciiTheme="majorHAnsi" w:hAnsiTheme="majorHAnsi" w:cstheme="majorHAnsi"/>
-          <w:bCs/>
-          <w:sz w:val="26"/>
-          <w:szCs w:val="26"/>
-          <w:lang w:val="en-US"/>
-        </w:rPr>
-      </w:pPr>
-      <w:r>
-        <w:rPr>
-          <w:rFonts w:asciiTheme="majorHAnsi" w:hAnsiTheme="majorHAnsi" w:cstheme="majorHAnsi"/>
+          <w:rFonts w:ascii="Times New Roman" w:hAnsi="Times New Roman" w:cs="Times New Roman"/>
+          <w:bCs/>
+          <w:sz w:val="26"/>
+          <w:szCs w:val="26"/>
+          <w:lang w:val="en-US"/>
+        </w:rPr>
+      </w:pPr>
+      <w:r>
+        <w:rPr>
+          <w:rFonts w:ascii="Times New Roman" w:hAnsi="Times New Roman" w:cs="Times New Roman"/>
           <w:bCs/>
           <w:sz w:val="26"/>
           <w:szCs w:val="26"/>
@@ -1237,22 +1317,42 @@
         <w:pStyle w:val="ListParagraph"/>
         <w:ind w:left="0"/>
         <w:rPr>
-          <w:rFonts w:asciiTheme="majorHAnsi" w:hAnsiTheme="majorHAnsi" w:cstheme="majorHAnsi"/>
-          <w:bCs/>
-          <w:sz w:val="26"/>
-          <w:szCs w:val="26"/>
-          <w:lang w:val="en-US"/>
-        </w:rPr>
-      </w:pPr>
-      <w:r>
-        <w:rPr>
-          <w:rFonts w:asciiTheme="majorHAnsi" w:hAnsiTheme="majorHAnsi" w:cstheme="majorHAnsi"/>
-          <w:bCs/>
-          <w:sz w:val="26"/>
-          <w:szCs w:val="26"/>
-          <w:lang w:val="en-US"/>
-        </w:rPr>
-        <w:t>9.liệt kê nhà xuất bản và tác giả của từng cuốn sách</w:t>
+          <w:rFonts w:ascii="Times New Roman" w:hAnsi="Times New Roman" w:cs="Times New Roman"/>
+          <w:bCs/>
+          <w:sz w:val="26"/>
+          <w:szCs w:val="26"/>
+          <w:lang w:val="en-US"/>
+        </w:rPr>
+      </w:pPr>
+      <w:r>
+        <w:rPr>
+          <w:rFonts w:ascii="Times New Roman" w:hAnsi="Times New Roman" w:cs="Times New Roman"/>
+          <w:bCs/>
+          <w:sz w:val="26"/>
+          <w:szCs w:val="26"/>
+          <w:lang w:val="en-US"/>
+        </w:rPr>
+        <w:t>9.</w:t>
+      </w:r>
+      <w:r>
+        <w:rPr>
+          <w:rFonts w:ascii="Times New Roman" w:hAnsi="Times New Roman" w:cs="Times New Roman"/>
+          <w:bCs/>
+          <w:sz w:val="26"/>
+          <w:szCs w:val="26"/>
+          <w:lang w:val="en-US"/>
+        </w:rPr>
+        <w:t>L</w:t>
+      </w:r>
+      <w:r>
+        <w:rPr>
+          <w:rFonts w:ascii="Times New Roman" w:hAnsi="Times New Roman" w:cs="Times New Roman"/>
+          <w:bCs/>
+          <w:sz w:val="26"/>
+          <w:szCs w:val="26"/>
+          <w:lang w:val="en-US"/>
+        </w:rPr>
+        <w:t>iệt kê nhà xuất bản và tác giả của từng cuốn sách</w:t>
       </w:r>
     </w:p>
     <w:p>
@@ -1260,26 +1360,46 @@
         <w:pStyle w:val="ListParagraph"/>
         <w:ind w:left="0"/>
         <w:rPr>
-          <w:rFonts w:asciiTheme="majorHAnsi" w:hAnsiTheme="majorHAnsi" w:cstheme="majorHAnsi"/>
-          <w:bCs/>
-          <w:sz w:val="26"/>
-          <w:szCs w:val="26"/>
-          <w:lang w:val="en-US"/>
-        </w:rPr>
-      </w:pPr>
-      <w:r>
-        <w:rPr>
-          <w:rFonts w:asciiTheme="majorHAnsi" w:hAnsiTheme="majorHAnsi" w:cstheme="majorHAnsi"/>
-          <w:bCs/>
-          <w:sz w:val="26"/>
-          <w:szCs w:val="26"/>
-          <w:lang w:val="en-US"/>
-        </w:rPr>
-        <w:t>10.cho</w:t>
-      </w:r>
-      <w:r>
-        <w:rPr>
-          <w:rFonts w:asciiTheme="majorHAnsi" w:hAnsiTheme="majorHAnsi" w:cstheme="majorHAnsi"/>
+          <w:rFonts w:ascii="Times New Roman" w:hAnsi="Times New Roman" w:cs="Times New Roman"/>
+          <w:bCs/>
+          <w:sz w:val="26"/>
+          <w:szCs w:val="26"/>
+          <w:lang w:val="en-US"/>
+        </w:rPr>
+      </w:pPr>
+      <w:r>
+        <w:rPr>
+          <w:rFonts w:ascii="Times New Roman" w:hAnsi="Times New Roman" w:cs="Times New Roman"/>
+          <w:bCs/>
+          <w:sz w:val="26"/>
+          <w:szCs w:val="26"/>
+          <w:lang w:val="en-US"/>
+        </w:rPr>
+        <w:t>10.</w:t>
+      </w:r>
+      <w:r>
+        <w:rPr>
+          <w:rFonts w:ascii="Times New Roman" w:hAnsi="Times New Roman" w:cs="Times New Roman"/>
+          <w:bCs/>
+          <w:sz w:val="26"/>
+          <w:szCs w:val="26"/>
+          <w:lang w:val="en-US"/>
+        </w:rPr>
+        <w:t>C</w:t>
+      </w:r>
+      <w:r>
+        <w:rPr>
+          <w:rFonts w:ascii="Times New Roman" w:hAnsi="Times New Roman" w:cs="Times New Roman"/>
+          <w:bCs/>
+          <w:sz w:val="26"/>
+          <w:szCs w:val="26"/>
+          <w:lang w:val="en-US"/>
+        </w:rPr>
+        <w:t>ho</w:t>
+      </w:r>
+      <w:r>
+        <w:rPr>
+          <w:rFonts w:ascii="Times New Roman" w:hAnsi="Times New Roman" w:cs="Times New Roman"/>
           <w:bCs/>
           <w:sz w:val="26"/>
           <w:szCs w:val="26"/>
@@ -1289,7 +1409,7 @@
       </w:r>
       <w:r>
         <w:rPr>
-          <w:rFonts w:asciiTheme="majorHAnsi" w:hAnsiTheme="majorHAnsi" w:cstheme="majorHAnsi"/>
+          <w:rFonts w:ascii="Times New Roman" w:hAnsi="Times New Roman" w:cs="Times New Roman"/>
           <w:bCs/>
           <w:sz w:val="26"/>
           <w:szCs w:val="26"/>
@@ -1299,7 +1419,7 @@
       </w:r>
       <w:r>
         <w:rPr>
-          <w:rFonts w:asciiTheme="majorHAnsi" w:hAnsiTheme="majorHAnsi" w:cstheme="majorHAnsi"/>
+          <w:rFonts w:ascii="Times New Roman" w:hAnsi="Times New Roman" w:cs="Times New Roman"/>
           <w:bCs/>
           <w:sz w:val="26"/>
           <w:szCs w:val="26"/>
@@ -1309,7 +1429,7 @@
       </w:r>
       <w:r>
         <w:rPr>
-          <w:rFonts w:asciiTheme="majorHAnsi" w:hAnsiTheme="majorHAnsi" w:cstheme="majorHAnsi"/>
+          <w:rFonts w:ascii="Times New Roman" w:hAnsi="Times New Roman" w:cs="Times New Roman"/>
           <w:bCs/>
           <w:sz w:val="26"/>
           <w:szCs w:val="26"/>
@@ -1319,7 +1439,7 @@
       </w:r>
       <w:r>
         <w:rPr>
-          <w:rFonts w:asciiTheme="majorHAnsi" w:hAnsiTheme="majorHAnsi" w:cstheme="majorHAnsi"/>
+          <w:rFonts w:ascii="Times New Roman" w:hAnsi="Times New Roman" w:cs="Times New Roman"/>
           <w:bCs/>
           <w:sz w:val="26"/>
           <w:szCs w:val="26"/>
@@ -1329,7 +1449,7 @@
       </w:r>
       <w:r>
         <w:rPr>
-          <w:rFonts w:asciiTheme="majorHAnsi" w:hAnsiTheme="majorHAnsi" w:cstheme="majorHAnsi"/>
+          <w:rFonts w:ascii="Times New Roman" w:hAnsi="Times New Roman" w:cs="Times New Roman"/>
           <w:bCs/>
           <w:sz w:val="26"/>
           <w:szCs w:val="26"/>
@@ -1339,7 +1459,7 @@
       </w:r>
       <w:r>
         <w:rPr>
-          <w:rFonts w:asciiTheme="majorHAnsi" w:hAnsiTheme="majorHAnsi" w:cstheme="majorHAnsi"/>
+          <w:rFonts w:ascii="Times New Roman" w:hAnsi="Times New Roman" w:cs="Times New Roman"/>
           <w:bCs/>
           <w:sz w:val="26"/>
           <w:szCs w:val="26"/>
@@ -1349,13 +1469,372 @@
       </w:r>
       <w:r>
         <w:rPr>
-          <w:rFonts w:asciiTheme="majorHAnsi" w:hAnsiTheme="majorHAnsi" w:cstheme="majorHAnsi"/>
+          <w:rFonts w:ascii="Times New Roman" w:hAnsi="Times New Roman" w:cs="Times New Roman"/>
           <w:bCs/>
           <w:sz w:val="26"/>
           <w:szCs w:val="26"/>
           <w:lang w:val="en-US"/>
         </w:rPr>
         <w:t xml:space="preserve"> </w:t>
+      </w:r>
+    </w:p>
+    <w:p>
+      <w:pPr>
+        <w:pStyle w:val="ListParagraph"/>
+        <w:ind w:left="0"/>
+        <w:rPr>
+          <w:rFonts w:ascii="Times New Roman" w:hAnsi="Times New Roman" w:cs="Times New Roman"/>
+          <w:bCs/>
+          <w:sz w:val="26"/>
+          <w:szCs w:val="26"/>
+          <w:lang w:val="en-US"/>
+        </w:rPr>
+      </w:pPr>
+      <w:r>
+        <w:rPr>
+          <w:rFonts w:ascii="Times New Roman" w:hAnsi="Times New Roman" w:cs="Times New Roman"/>
+          <w:bCs/>
+          <w:sz w:val="26"/>
+          <w:szCs w:val="26"/>
+          <w:lang w:val="en-US"/>
+        </w:rPr>
+        <w:t>11.</w:t>
+      </w:r>
+      <w:r>
+        <w:rPr>
+          <w:rFonts w:ascii="Times New Roman" w:hAnsi="Times New Roman" w:cs="Times New Roman"/>
+          <w:sz w:val="26"/>
+          <w:szCs w:val="26"/>
+        </w:rPr>
+        <w:t xml:space="preserve"> </w:t>
+      </w:r>
+      <w:r>
+        <w:rPr>
+          <w:rFonts w:ascii="Times New Roman" w:hAnsi="Times New Roman" w:cs="Times New Roman"/>
+          <w:bCs/>
+          <w:sz w:val="26"/>
+          <w:szCs w:val="26"/>
+          <w:lang w:val="en-US"/>
+        </w:rPr>
+        <w:t>Liệt kê sách theo loại sách</w:t>
+      </w:r>
+    </w:p>
+    <w:p>
+      <w:pPr>
+        <w:pStyle w:val="ListParagraph"/>
+        <w:ind w:left="0"/>
+        <w:rPr>
+          <w:rFonts w:ascii="Times New Roman" w:hAnsi="Times New Roman" w:cs="Times New Roman"/>
+          <w:bCs/>
+          <w:sz w:val="26"/>
+          <w:szCs w:val="26"/>
+          <w:lang w:val="en-US"/>
+        </w:rPr>
+      </w:pPr>
+      <w:r>
+        <w:rPr>
+          <w:rFonts w:ascii="Times New Roman" w:hAnsi="Times New Roman" w:cs="Times New Roman"/>
+          <w:bCs/>
+          <w:sz w:val="26"/>
+          <w:szCs w:val="26"/>
+          <w:lang w:val="en-US"/>
+        </w:rPr>
+        <w:t>12.</w:t>
+      </w:r>
+      <w:r>
+        <w:rPr>
+          <w:rFonts w:ascii="Times New Roman" w:hAnsi="Times New Roman" w:cs="Times New Roman"/>
+          <w:bCs/>
+          <w:sz w:val="26"/>
+          <w:szCs w:val="26"/>
+          <w:lang w:val="en-US"/>
+        </w:rPr>
+        <w:t>Tìm độc giả có trong tên có chữ "THỊ"</w:t>
+      </w:r>
+    </w:p>
+    <w:p>
+      <w:pPr>
+        <w:pStyle w:val="ListParagraph"/>
+        <w:ind w:left="0"/>
+        <w:rPr>
+          <w:rFonts w:ascii="Times New Roman" w:hAnsi="Times New Roman" w:cs="Times New Roman"/>
+          <w:bCs/>
+          <w:sz w:val="26"/>
+          <w:szCs w:val="26"/>
+          <w:lang w:val="en-US"/>
+        </w:rPr>
+      </w:pPr>
+      <w:r>
+        <w:rPr>
+          <w:rFonts w:ascii="Times New Roman" w:hAnsi="Times New Roman" w:cs="Times New Roman"/>
+          <w:bCs/>
+          <w:sz w:val="26"/>
+          <w:szCs w:val="26"/>
+          <w:lang w:val="en-US"/>
+        </w:rPr>
+        <w:t>13.</w:t>
+      </w:r>
+      <w:r>
+        <w:rPr>
+          <w:rFonts w:ascii="Times New Roman" w:hAnsi="Times New Roman" w:cs="Times New Roman"/>
+          <w:bCs/>
+          <w:sz w:val="26"/>
+          <w:szCs w:val="26"/>
+          <w:lang w:val="en-US"/>
+        </w:rPr>
+        <w:t>Liệt kê</w:t>
+      </w:r>
+      <w:r>
+        <w:rPr>
+          <w:rFonts w:ascii="Times New Roman" w:hAnsi="Times New Roman" w:cs="Times New Roman"/>
+          <w:bCs/>
+          <w:sz w:val="26"/>
+          <w:szCs w:val="26"/>
+          <w:lang w:val="en-US"/>
+        </w:rPr>
+        <w:t xml:space="preserve"> </w:t>
+      </w:r>
+      <w:r>
+        <w:rPr>
+          <w:rFonts w:ascii="Times New Roman" w:hAnsi="Times New Roman" w:cs="Times New Roman"/>
+          <w:bCs/>
+          <w:sz w:val="26"/>
+          <w:szCs w:val="26"/>
+          <w:lang w:val="en-US"/>
+        </w:rPr>
+        <w:t>các độc giả mượn sách hơn 1 lần</w:t>
+      </w:r>
+    </w:p>
+    <w:p>
+      <w:pPr>
+        <w:pStyle w:val="ListParagraph"/>
+        <w:ind w:left="0"/>
+        <w:rPr>
+          <w:rFonts w:ascii="Times New Roman" w:hAnsi="Times New Roman" w:cs="Times New Roman"/>
+          <w:bCs/>
+          <w:sz w:val="26"/>
+          <w:szCs w:val="26"/>
+          <w:lang w:val="en-US"/>
+        </w:rPr>
+      </w:pPr>
+      <w:r>
+        <w:rPr>
+          <w:rFonts w:ascii="Times New Roman" w:hAnsi="Times New Roman" w:cs="Times New Roman"/>
+          <w:bCs/>
+          <w:sz w:val="26"/>
+          <w:szCs w:val="26"/>
+          <w:lang w:val="en-US"/>
+        </w:rPr>
+        <w:t>14.</w:t>
+      </w:r>
+      <w:r>
+        <w:rPr>
+          <w:rFonts w:ascii="Times New Roman" w:hAnsi="Times New Roman" w:cs="Times New Roman"/>
+          <w:bCs/>
+          <w:sz w:val="26"/>
+          <w:szCs w:val="26"/>
+          <w:lang w:val="en-US"/>
+        </w:rPr>
+        <w:t>Liệt kê TOP 2 tên sách được độc giả mượn nhiều nhất</w:t>
+      </w:r>
+    </w:p>
+    <w:p>
+      <w:pPr>
+        <w:pStyle w:val="ListParagraph"/>
+        <w:ind w:left="0"/>
+        <w:rPr>
+          <w:rFonts w:ascii="Times New Roman" w:hAnsi="Times New Roman" w:cs="Times New Roman"/>
+          <w:bCs/>
+          <w:sz w:val="26"/>
+          <w:szCs w:val="26"/>
+          <w:lang w:val="en-US"/>
+        </w:rPr>
+      </w:pPr>
+      <w:r>
+        <w:rPr>
+          <w:rFonts w:ascii="Times New Roman" w:hAnsi="Times New Roman" w:cs="Times New Roman"/>
+          <w:bCs/>
+          <w:sz w:val="26"/>
+          <w:szCs w:val="26"/>
+          <w:lang w:val="en-US"/>
+        </w:rPr>
+        <w:t>15.</w:t>
+      </w:r>
+      <w:r>
+        <w:rPr>
+          <w:rFonts w:ascii="Times New Roman" w:hAnsi="Times New Roman" w:cs="Times New Roman"/>
+          <w:bCs/>
+          <w:sz w:val="26"/>
+          <w:szCs w:val="26"/>
+          <w:lang w:val="en-US"/>
+        </w:rPr>
+        <w:t>Tháng nào trong năm 2021 được độc giả mượn nhiều nhất</w:t>
+      </w:r>
+    </w:p>
+    <w:p>
+      <w:pPr>
+        <w:pStyle w:val="ListParagraph"/>
+        <w:ind w:left="0"/>
+        <w:rPr>
+          <w:rFonts w:ascii="Times New Roman" w:hAnsi="Times New Roman" w:cs="Times New Roman"/>
+          <w:bCs/>
+          <w:sz w:val="26"/>
+          <w:szCs w:val="26"/>
+          <w:lang w:val="en-US"/>
+        </w:rPr>
+      </w:pPr>
+      <w:r>
+        <w:rPr>
+          <w:rFonts w:ascii="Times New Roman" w:hAnsi="Times New Roman" w:cs="Times New Roman"/>
+          <w:bCs/>
+          <w:sz w:val="26"/>
+          <w:szCs w:val="26"/>
+          <w:lang w:val="en-US"/>
+        </w:rPr>
+        <w:t>16.</w:t>
+      </w:r>
+      <w:r>
+        <w:rPr>
+          <w:rFonts w:ascii="Times New Roman" w:hAnsi="Times New Roman" w:cs="Times New Roman"/>
+          <w:bCs/>
+          <w:sz w:val="26"/>
+          <w:szCs w:val="26"/>
+          <w:lang w:val="en-US"/>
+        </w:rPr>
+        <w:t>Liệt kê sách có số lượng 10 tới 20 và được mượn</w:t>
+      </w:r>
+    </w:p>
+    <w:p>
+      <w:pPr>
+        <w:pStyle w:val="ListParagraph"/>
+        <w:ind w:left="0"/>
+        <w:rPr>
+          <w:rFonts w:ascii="Times New Roman" w:hAnsi="Times New Roman" w:cs="Times New Roman"/>
+          <w:bCs/>
+          <w:sz w:val="26"/>
+          <w:szCs w:val="26"/>
+          <w:lang w:val="en-US"/>
+        </w:rPr>
+      </w:pPr>
+      <w:r>
+        <w:rPr>
+          <w:rFonts w:ascii="Times New Roman" w:hAnsi="Times New Roman" w:cs="Times New Roman"/>
+          <w:bCs/>
+          <w:sz w:val="26"/>
+          <w:szCs w:val="26"/>
+          <w:lang w:val="en-US"/>
+        </w:rPr>
+        <w:t>17.</w:t>
+      </w:r>
+      <w:r>
+        <w:rPr>
+          <w:rFonts w:ascii="Times New Roman" w:hAnsi="Times New Roman" w:cs="Times New Roman"/>
+          <w:bCs/>
+          <w:sz w:val="26"/>
+          <w:szCs w:val="26"/>
+          <w:lang w:val="en-US"/>
+        </w:rPr>
+        <w:t>Liệt kê những độc giả chưa bao giờ mượn sách</w:t>
+      </w:r>
+    </w:p>
+    <w:p>
+      <w:pPr>
+        <w:pStyle w:val="ListParagraph"/>
+        <w:ind w:left="0"/>
+        <w:rPr>
+          <w:rFonts w:ascii="Times New Roman" w:hAnsi="Times New Roman" w:cs="Times New Roman"/>
+          <w:bCs/>
+          <w:sz w:val="26"/>
+          <w:szCs w:val="26"/>
+          <w:lang w:val="en-US"/>
+        </w:rPr>
+      </w:pPr>
+      <w:r>
+        <w:rPr>
+          <w:rFonts w:ascii="Times New Roman" w:hAnsi="Times New Roman" w:cs="Times New Roman"/>
+          <w:bCs/>
+          <w:sz w:val="26"/>
+          <w:szCs w:val="26"/>
+          <w:lang w:val="en-US"/>
+        </w:rPr>
+        <w:lastRenderedPageBreak/>
+        <w:t>18.</w:t>
+      </w:r>
+      <w:r>
+        <w:rPr>
+          <w:rFonts w:ascii="Times New Roman" w:hAnsi="Times New Roman" w:cs="Times New Roman"/>
+          <w:bCs/>
+          <w:sz w:val="26"/>
+          <w:szCs w:val="26"/>
+          <w:lang w:val="en-US"/>
+        </w:rPr>
+        <w:t>Liệt kê tổng số sách của từng nxb</w:t>
+      </w:r>
+    </w:p>
+    <w:p>
+      <w:pPr>
+        <w:pStyle w:val="ListParagraph"/>
+        <w:ind w:left="0"/>
+        <w:rPr>
+          <w:rFonts w:ascii="Times New Roman" w:hAnsi="Times New Roman" w:cs="Times New Roman"/>
+          <w:bCs/>
+          <w:sz w:val="26"/>
+          <w:szCs w:val="26"/>
+          <w:lang w:val="en-US"/>
+        </w:rPr>
+      </w:pPr>
+      <w:r>
+        <w:rPr>
+          <w:rFonts w:ascii="Times New Roman" w:hAnsi="Times New Roman" w:cs="Times New Roman"/>
+          <w:bCs/>
+          <w:sz w:val="26"/>
+          <w:szCs w:val="26"/>
+          <w:lang w:val="en-US"/>
+        </w:rPr>
+        <w:t>19.</w:t>
+      </w:r>
+      <w:r>
+        <w:rPr>
+          <w:rFonts w:ascii="Times New Roman" w:hAnsi="Times New Roman" w:cs="Times New Roman"/>
+          <w:bCs/>
+          <w:sz w:val="26"/>
+          <w:szCs w:val="26"/>
+          <w:lang w:val="en-US"/>
+        </w:rPr>
+        <w:t>Liệt kê những độc giả mượn sách trong năm 2021 và nhóm theo tháng</w:t>
+      </w:r>
+    </w:p>
+    <w:p>
+      <w:pPr>
+        <w:pStyle w:val="ListParagraph"/>
+        <w:ind w:left="0"/>
+        <w:rPr>
+          <w:rFonts w:ascii="Times New Roman" w:hAnsi="Times New Roman" w:cs="Times New Roman"/>
+          <w:bCs/>
+          <w:sz w:val="26"/>
+          <w:szCs w:val="26"/>
+          <w:lang w:val="en-US"/>
+        </w:rPr>
+      </w:pPr>
+      <w:r>
+        <w:rPr>
+          <w:rFonts w:ascii="Times New Roman" w:hAnsi="Times New Roman" w:cs="Times New Roman"/>
+          <w:bCs/>
+          <w:sz w:val="26"/>
+          <w:szCs w:val="26"/>
+          <w:lang w:val="en-US"/>
+        </w:rPr>
+        <w:t>20.</w:t>
+      </w:r>
+      <w:r>
+        <w:rPr>
+          <w:rFonts w:ascii="Times New Roman" w:hAnsi="Times New Roman" w:cs="Times New Roman"/>
+          <w:bCs/>
+          <w:sz w:val="26"/>
+          <w:szCs w:val="26"/>
+          <w:lang w:val="en-US"/>
+        </w:rPr>
+        <w:t xml:space="preserve">Liệt kê in hoa tên sách của những quyển sách đã mượn và được trả </w:t>
       </w:r>
     </w:p>
     <w:sectPr>
@@ -1369,7 +1848,7 @@
 </file>
 
 <file path=word/numbering.xml><?xml version="1.0" encoding="utf-8"?>
-<w:numbering xmlns:wpc="http://schemas.microsoft.com/office/word/2010/wordprocessingCanvas" xmlns:cx="http://schemas.microsoft.com/office/drawing/2014/chartex" xmlns:cx1="http://schemas.microsoft.com/office/drawing/2015/9/8/chartex" xmlns:cx2="http://schemas.microsoft.com/office/drawing/2015/10/21/chartex" xmlns:cx3="http://schemas.microsoft.com/office/drawing/2016/5/9/chartex" xmlns:cx4="http://schemas.microsoft.com/office/drawing/2016/5/10/chartex" xmlns:cx5="http://schemas.microsoft.com/office/drawing/2016/5/11/chartex" xmlns:cx6="http://schemas.microsoft.com/office/drawing/2016/5/12/chartex" xmlns:cx7="http://schemas.microsoft.com/office/drawing/2016/5/13/chartex" xmlns:cx8="http://schemas.microsoft.com/office/drawing/2016/5/14/chartex" xmlns:mc="http://schemas.openxmlformats.org/markup-compatibility/2006" xmlns:aink="http://schemas.microsoft.com/office/drawing/2016/ink" xmlns:am3d="http://schemas.microsoft.com/office/drawing/2017/model3d" xmlns:o="urn:schemas-microsoft-com:office:office" xmlns:r="http://schemas.openxmlformats.org/officeDocument/2006/relationships" xmlns:m="http://schemas.openxmlformats.org/officeDocument/2006/math" xmlns:v="urn:schemas-microsoft-com:vml" xmlns:wp14="http://schemas.microsoft.com/office/word/2010/wordprocessingDrawing" xmlns:wp="http://schemas.openxmlformats.org/drawingml/2006/wordprocessingDrawing" xmlns:w10="urn:schemas-microsoft-com:office:word" xmlns:w="http://schemas.openxmlformats.org/wordprocessingml/2006/main" xmlns:w14="http://schemas.microsoft.com/office/word/2010/wordml" xmlns:w15="http://schemas.microsoft.com/office/word/2012/wordml" xmlns:w16cex="http://schemas.microsoft.com/office/word/2018/wordml/cex" xmlns:w16cid="http://schemas.microsoft.com/office/word/2016/wordml/cid" xmlns:w16="http://schemas.microsoft.com/office/word/2018/wordml" xmlns:w16se="http://schemas.microsoft.com/office/word/2015/wordml/symex" xmlns:wpg="http://schemas.microsoft.com/office/word/2010/wordprocessingGroup" xmlns:wpi="http://schemas.microsoft.com/office/word/2010/wordprocessingInk" xmlns:wne="http://schemas.microsoft.com/office/word/2006/wordml" xmlns:wps="http://schemas.microsoft.com/office/word/2010/wordprocessingShape" mc:Ignorable="w14 w15 w16se w16cid w16 w16cex wp14">
+<w:numbering xmlns:wpc="http://schemas.microsoft.com/office/word/2010/wordprocessingCanvas" xmlns:cx="http://schemas.microsoft.com/office/drawing/2014/chartex" xmlns:cx1="http://schemas.microsoft.com/office/drawing/2015/9/8/chartex" xmlns:cx2="http://schemas.microsoft.com/office/drawing/2015/10/21/chartex" xmlns:cx3="http://schemas.microsoft.com/office/drawing/2016/5/9/chartex" xmlns:cx4="http://schemas.microsoft.com/office/drawing/2016/5/10/chartex" xmlns:cx5="http://schemas.microsoft.com/office/drawing/2016/5/11/chartex" xmlns:cx6="http://schemas.microsoft.com/office/drawing/2016/5/12/chartex" xmlns:cx7="http://schemas.microsoft.com/office/drawing/2016/5/13/chartex" xmlns:cx8="http://schemas.microsoft.com/office/drawing/2016/5/14/chartex" xmlns:mc="http://schemas.openxmlformats.org/markup-compatibility/2006" xmlns:aink="http://schemas.microsoft.com/office/drawing/2016/ink" xmlns:am3d="http://schemas.microsoft.com/office/drawing/2017/model3d" xmlns:o="urn:schemas-microsoft-com:office:office" xmlns:r="http://schemas.openxmlformats.org/officeDocument/2006/relationships" xmlns:m="http://schemas.openxmlformats.org/officeDocument/2006/math" xmlns:v="urn:schemas-microsoft-com:vml" xmlns:wp14="http://schemas.microsoft.com/office/word/2010/wordprocessingDrawing" xmlns:wp="http://schemas.openxmlformats.org/drawingml/2006/wordprocessingDrawing" xmlns:w10="urn:schemas-microsoft-com:office:word" xmlns:w="http://schemas.openxmlformats.org/wordprocessingml/2006/main" xmlns:w14="http://schemas.microsoft.com/office/word/2010/wordml" xmlns:w15="http://schemas.microsoft.com/office/word/2012/wordml" xmlns:w16cex="http://schemas.microsoft.com/office/word/2018/wordml/cex" xmlns:w16cid="http://schemas.microsoft.com/office/word/2016/wordml/cid" xmlns:w16="http://schemas.microsoft.com/office/word/2018/wordml" xmlns:w16sdtdh="http://schemas.microsoft.com/office/word/2020/wordml/sdtdatahash" xmlns:w16se="http://schemas.microsoft.com/office/word/2015/wordml/symex" xmlns:wpg="http://schemas.microsoft.com/office/word/2010/wordprocessingGroup" xmlns:wpi="http://schemas.microsoft.com/office/word/2010/wordprocessingInk" xmlns:wne="http://schemas.microsoft.com/office/word/2006/wordml" xmlns:wps="http://schemas.microsoft.com/office/word/2010/wordprocessingShape" mc:Ignorable="w14 w15 w16se w16cid w16 w16cex w16sdtdh wp14">
   <w:abstractNum w:abstractNumId="0" w15:restartNumberingAfterBreak="0">
     <w:nsid w:val="638118C2"/>
     <w:multiLevelType w:val="hybridMultilevel"/>
@@ -1467,7 +1946,7 @@
 </file>
 
 <file path=word/styles.xml><?xml version="1.0" encoding="utf-8"?>
-<w:styles xmlns:mc="http://schemas.openxmlformats.org/markup-compatibility/2006" xmlns:r="http://schemas.openxmlformats.org/officeDocument/2006/relationships" xmlns:w="http://schemas.openxmlformats.org/wordprocessingml/2006/main" xmlns:w14="http://schemas.microsoft.com/office/word/2010/wordml" xmlns:w15="http://schemas.microsoft.com/office/word/2012/wordml" xmlns:w16cex="http://schemas.microsoft.com/office/word/2018/wordml/cex" xmlns:w16cid="http://schemas.microsoft.com/office/word/2016/wordml/cid" xmlns:w16="http://schemas.microsoft.com/office/word/2018/wordml" xmlns:w16se="http://schemas.microsoft.com/office/word/2015/wordml/symex" mc:Ignorable="w14 w15 w16se w16cid w16 w16cex">
+<w:styles xmlns:mc="http://schemas.openxmlformats.org/markup-compatibility/2006" xmlns:r="http://schemas.openxmlformats.org/officeDocument/2006/relationships" xmlns:w="http://schemas.openxmlformats.org/wordprocessingml/2006/main" xmlns:w14="http://schemas.microsoft.com/office/word/2010/wordml" xmlns:w15="http://schemas.microsoft.com/office/word/2012/wordml" xmlns:w16cex="http://schemas.microsoft.com/office/word/2018/wordml/cex" xmlns:w16cid="http://schemas.microsoft.com/office/word/2016/wordml/cid" xmlns:w16="http://schemas.microsoft.com/office/word/2018/wordml" xmlns:w16sdtdh="http://schemas.microsoft.com/office/word/2020/wordml/sdtdatahash" xmlns:w16se="http://schemas.microsoft.com/office/word/2015/wordml/symex" mc:Ignorable="w14 w15 w16se w16cid w16 w16cex w16sdtdh">
   <w:docDefaults>
     <w:rPrDefault>
       <w:rPr>

</xml_diff>

<commit_message>
java + C# cua tin
</commit_message>
<xml_diff>
--- a/baocao.docx
+++ b/baocao.docx
@@ -182,16 +182,7 @@
                                 <w:sz w:val="24"/>
                                 <w:szCs w:val="24"/>
                               </w:rPr>
-                              <w:t>Phạm Xuân Thắng</w:t>
-                            </w:r>
-                            <w:r>
-                              <w:rPr>
-                                <w:rFonts w:asciiTheme="majorHAnsi" w:hAnsiTheme="majorHAnsi" w:cstheme="majorHAnsi"/>
-                                <w:sz w:val="24"/>
-                                <w:szCs w:val="24"/>
-                              </w:rPr>
-                              <w:tab/>
-                              <w:t>15110127</w:t>
+                              <w:t>Nguyễn Nhật Tín</w:t>
                             </w:r>
                           </w:p>
                           <w:p>
@@ -208,16 +199,24 @@
                                 <w:sz w:val="24"/>
                                 <w:szCs w:val="24"/>
                               </w:rPr>
-                              <w:t>Trần Ngọc Khoa</w:t>
+                              <w:t>Nguyễn Thanh Đông</w:t>
                             </w:r>
+                          </w:p>
+                          <w:p>
+                            <w:pPr>
+                              <w:rPr>
+                                <w:rFonts w:asciiTheme="majorHAnsi" w:hAnsiTheme="majorHAnsi" w:cstheme="majorHAnsi"/>
+                                <w:sz w:val="24"/>
+                                <w:szCs w:val="24"/>
+                              </w:rPr>
+                            </w:pPr>
                             <w:r>
                               <w:rPr>
                                 <w:rFonts w:asciiTheme="majorHAnsi" w:hAnsiTheme="majorHAnsi" w:cstheme="majorHAnsi"/>
                                 <w:sz w:val="24"/>
                                 <w:szCs w:val="24"/>
                               </w:rPr>
-                              <w:tab/>
-                              <w:t>15110064</w:t>
+                              <w:t>Lê Đăng Khoa</w:t>
                             </w:r>
                           </w:p>
                         </w:txbxContent>
@@ -279,16 +278,7 @@
                           <w:sz w:val="24"/>
                           <w:szCs w:val="24"/>
                         </w:rPr>
-                        <w:t>Phạm Xuân Thắng</w:t>
-                      </w:r>
-                      <w:r>
-                        <w:rPr>
-                          <w:rFonts w:asciiTheme="majorHAnsi" w:hAnsiTheme="majorHAnsi" w:cstheme="majorHAnsi"/>
-                          <w:sz w:val="24"/>
-                          <w:szCs w:val="24"/>
-                        </w:rPr>
-                        <w:tab/>
-                        <w:t>15110127</w:t>
+                        <w:t>Nguyễn Nhật Tín</w:t>
                       </w:r>
                     </w:p>
                     <w:p>
@@ -305,16 +295,24 @@
                           <w:sz w:val="24"/>
                           <w:szCs w:val="24"/>
                         </w:rPr>
-                        <w:t>Trần Ngọc Khoa</w:t>
+                        <w:t>Nguyễn Thanh Đông</w:t>
                       </w:r>
+                    </w:p>
+                    <w:p>
+                      <w:pPr>
+                        <w:rPr>
+                          <w:rFonts w:asciiTheme="majorHAnsi" w:hAnsiTheme="majorHAnsi" w:cstheme="majorHAnsi"/>
+                          <w:sz w:val="24"/>
+                          <w:szCs w:val="24"/>
+                        </w:rPr>
+                      </w:pPr>
                       <w:r>
                         <w:rPr>
                           <w:rFonts w:asciiTheme="majorHAnsi" w:hAnsiTheme="majorHAnsi" w:cstheme="majorHAnsi"/>
                           <w:sz w:val="24"/>
                           <w:szCs w:val="24"/>
                         </w:rPr>
-                        <w:tab/>
-                        <w:t>15110064</w:t>
+                        <w:t>Lê Đăng Khoa</w:t>
                       </w:r>
                     </w:p>
                   </w:txbxContent>
@@ -432,7 +430,15 @@
           <w:sz w:val="26"/>
           <w:szCs w:val="26"/>
         </w:rPr>
-        <w:t>Thiết kế CSDL cho việc quản lý việc rút tiền tại các trụ máy ATM</w:t>
+        <w:t xml:space="preserve">Thiết kế CSDL cho việc quản lý </w:t>
+      </w:r>
+      <w:r>
+        <w:rPr>
+          <w:rFonts w:asciiTheme="majorHAnsi" w:hAnsiTheme="majorHAnsi" w:cstheme="majorHAnsi"/>
+          <w:sz w:val="26"/>
+          <w:szCs w:val="26"/>
+        </w:rPr>
+        <w:t>sách trong thư viện</w:t>
       </w:r>
     </w:p>
     <w:p>
@@ -1356,6 +1362,1023 @@
           <w:lang w:val="en-US"/>
         </w:rPr>
         <w:t xml:space="preserve"> </w:t>
+      </w:r>
+    </w:p>
+    <w:p>
+      <w:pPr>
+        <w:pStyle w:val="ListParagraph"/>
+        <w:ind w:left="0"/>
+        <w:rPr>
+          <w:rFonts w:asciiTheme="majorHAnsi" w:hAnsiTheme="majorHAnsi" w:cstheme="majorHAnsi"/>
+          <w:bCs/>
+          <w:sz w:val="26"/>
+          <w:szCs w:val="26"/>
+          <w:lang w:val="en-US"/>
+        </w:rPr>
+      </w:pPr>
+    </w:p>
+    <w:p>
+      <w:pPr>
+        <w:pStyle w:val="ListParagraph"/>
+        <w:ind w:left="0"/>
+        <w:rPr>
+          <w:rFonts w:asciiTheme="majorHAnsi" w:hAnsiTheme="majorHAnsi" w:cstheme="majorHAnsi"/>
+          <w:bCs/>
+          <w:sz w:val="26"/>
+          <w:szCs w:val="26"/>
+          <w:lang w:val="en-US"/>
+        </w:rPr>
+      </w:pPr>
+      <w:r>
+        <w:rPr>
+          <w:rFonts w:asciiTheme="majorHAnsi" w:hAnsiTheme="majorHAnsi" w:cstheme="majorHAnsi"/>
+          <w:bCs/>
+          <w:sz w:val="26"/>
+          <w:szCs w:val="26"/>
+          <w:lang w:val="en-US"/>
+        </w:rPr>
+        <w:t>Java:</w:t>
+      </w:r>
+    </w:p>
+    <w:p>
+      <w:pPr>
+        <w:pStyle w:val="ListParagraph"/>
+        <w:ind w:left="0"/>
+        <w:rPr>
+          <w:rFonts w:ascii="Consolas" w:hAnsi="Consolas" w:cs="Consolas"/>
+          <w:color w:val="3F7F5F"/>
+          <w:sz w:val="20"/>
+          <w:szCs w:val="20"/>
+          <w:u w:val="single"/>
+          <w:shd w:val="clear" w:color="auto" w:fill="E8F2FE"/>
+        </w:rPr>
+      </w:pPr>
+      <w:r>
+        <w:rPr>
+          <w:rFonts w:ascii="Consolas" w:hAnsi="Consolas" w:cs="Consolas"/>
+          <w:color w:val="3F7F5F"/>
+          <w:sz w:val="20"/>
+          <w:szCs w:val="20"/>
+          <w:shd w:val="clear" w:color="auto" w:fill="E8F2FE"/>
+        </w:rPr>
+        <w:t>1.</w:t>
+      </w:r>
+      <w:r>
+        <w:rPr>
+          <w:rFonts w:ascii="Consolas" w:hAnsi="Consolas" w:cs="Consolas"/>
+          <w:color w:val="3F7F5F"/>
+          <w:sz w:val="20"/>
+          <w:szCs w:val="20"/>
+          <w:u w:val="single"/>
+          <w:shd w:val="clear" w:color="auto" w:fill="E8F2FE"/>
+        </w:rPr>
+        <w:t>Cho</w:t>
+      </w:r>
+      <w:r>
+        <w:rPr>
+          <w:rFonts w:ascii="Consolas" w:hAnsi="Consolas" w:cs="Consolas"/>
+          <w:color w:val="3F7F5F"/>
+          <w:sz w:val="20"/>
+          <w:szCs w:val="20"/>
+          <w:shd w:val="clear" w:color="auto" w:fill="E8F2FE"/>
+        </w:rPr>
+        <w:t xml:space="preserve"> </w:t>
+      </w:r>
+      <w:r>
+        <w:rPr>
+          <w:rFonts w:ascii="Consolas" w:hAnsi="Consolas" w:cs="Consolas"/>
+          <w:color w:val="3F7F5F"/>
+          <w:sz w:val="20"/>
+          <w:szCs w:val="20"/>
+          <w:u w:val="single"/>
+          <w:shd w:val="clear" w:color="auto" w:fill="E8F2FE"/>
+        </w:rPr>
+        <w:t>biết</w:t>
+      </w:r>
+      <w:r>
+        <w:rPr>
+          <w:rFonts w:ascii="Consolas" w:hAnsi="Consolas" w:cs="Consolas"/>
+          <w:color w:val="3F7F5F"/>
+          <w:sz w:val="20"/>
+          <w:szCs w:val="20"/>
+          <w:shd w:val="clear" w:color="auto" w:fill="E8F2FE"/>
+        </w:rPr>
+        <w:t xml:space="preserve"> </w:t>
+      </w:r>
+      <w:r>
+        <w:rPr>
+          <w:rFonts w:ascii="Consolas" w:hAnsi="Consolas" w:cs="Consolas"/>
+          <w:color w:val="3F7F5F"/>
+          <w:sz w:val="20"/>
+          <w:szCs w:val="20"/>
+          <w:u w:val="single"/>
+          <w:shd w:val="clear" w:color="auto" w:fill="E8F2FE"/>
+        </w:rPr>
+        <w:t>tất</w:t>
+      </w:r>
+      <w:r>
+        <w:rPr>
+          <w:rFonts w:ascii="Consolas" w:hAnsi="Consolas" w:cs="Consolas"/>
+          <w:color w:val="3F7F5F"/>
+          <w:sz w:val="20"/>
+          <w:szCs w:val="20"/>
+          <w:shd w:val="clear" w:color="auto" w:fill="E8F2FE"/>
+        </w:rPr>
+        <w:t xml:space="preserve"> </w:t>
+      </w:r>
+      <w:r>
+        <w:rPr>
+          <w:rFonts w:ascii="Consolas" w:hAnsi="Consolas" w:cs="Consolas"/>
+          <w:color w:val="3F7F5F"/>
+          <w:sz w:val="20"/>
+          <w:szCs w:val="20"/>
+          <w:u w:val="single"/>
+          <w:shd w:val="clear" w:color="auto" w:fill="E8F2FE"/>
+        </w:rPr>
+        <w:t>cả</w:t>
+      </w:r>
+      <w:r>
+        <w:rPr>
+          <w:rFonts w:ascii="Consolas" w:hAnsi="Consolas" w:cs="Consolas"/>
+          <w:color w:val="3F7F5F"/>
+          <w:sz w:val="20"/>
+          <w:szCs w:val="20"/>
+          <w:shd w:val="clear" w:color="auto" w:fill="E8F2FE"/>
+        </w:rPr>
+        <w:t xml:space="preserve"> </w:t>
+      </w:r>
+      <w:r>
+        <w:rPr>
+          <w:rFonts w:ascii="Consolas" w:hAnsi="Consolas" w:cs="Consolas"/>
+          <w:color w:val="3F7F5F"/>
+          <w:sz w:val="20"/>
+          <w:szCs w:val="20"/>
+          <w:u w:val="single"/>
+          <w:shd w:val="clear" w:color="auto" w:fill="E8F2FE"/>
+        </w:rPr>
+        <w:t>các</w:t>
+      </w:r>
+      <w:r>
+        <w:rPr>
+          <w:rFonts w:ascii="Consolas" w:hAnsi="Consolas" w:cs="Consolas"/>
+          <w:color w:val="3F7F5F"/>
+          <w:sz w:val="20"/>
+          <w:szCs w:val="20"/>
+          <w:shd w:val="clear" w:color="auto" w:fill="E8F2FE"/>
+        </w:rPr>
+        <w:t xml:space="preserve"> </w:t>
+      </w:r>
+      <w:r>
+        <w:rPr>
+          <w:rFonts w:ascii="Consolas" w:hAnsi="Consolas" w:cs="Consolas"/>
+          <w:color w:val="3F7F5F"/>
+          <w:sz w:val="20"/>
+          <w:szCs w:val="20"/>
+          <w:u w:val="single"/>
+          <w:shd w:val="clear" w:color="auto" w:fill="E8F2FE"/>
+        </w:rPr>
+        <w:t>sách</w:t>
+      </w:r>
+      <w:r>
+        <w:rPr>
+          <w:rFonts w:ascii="Consolas" w:hAnsi="Consolas" w:cs="Consolas"/>
+          <w:color w:val="3F7F5F"/>
+          <w:sz w:val="20"/>
+          <w:szCs w:val="20"/>
+          <w:shd w:val="clear" w:color="auto" w:fill="E8F2FE"/>
+        </w:rPr>
+        <w:t xml:space="preserve"> </w:t>
+      </w:r>
+      <w:r>
+        <w:rPr>
+          <w:rFonts w:ascii="Consolas" w:hAnsi="Consolas" w:cs="Consolas"/>
+          <w:color w:val="3F7F5F"/>
+          <w:sz w:val="20"/>
+          <w:szCs w:val="20"/>
+          <w:u w:val="single"/>
+          <w:shd w:val="clear" w:color="auto" w:fill="E8F2FE"/>
+        </w:rPr>
+        <w:t>của</w:t>
+      </w:r>
+      <w:r>
+        <w:rPr>
+          <w:rFonts w:ascii="Consolas" w:hAnsi="Consolas" w:cs="Consolas"/>
+          <w:color w:val="3F7F5F"/>
+          <w:sz w:val="20"/>
+          <w:szCs w:val="20"/>
+          <w:shd w:val="clear" w:color="auto" w:fill="E8F2FE"/>
+        </w:rPr>
+        <w:t xml:space="preserve"> </w:t>
+      </w:r>
+      <w:r>
+        <w:rPr>
+          <w:rFonts w:ascii="Consolas" w:hAnsi="Consolas" w:cs="Consolas"/>
+          <w:color w:val="3F7F5F"/>
+          <w:sz w:val="20"/>
+          <w:szCs w:val="20"/>
+          <w:u w:val="single"/>
+          <w:shd w:val="clear" w:color="auto" w:fill="E8F2FE"/>
+        </w:rPr>
+        <w:t>thư</w:t>
+      </w:r>
+      <w:r>
+        <w:rPr>
+          <w:rFonts w:ascii="Consolas" w:hAnsi="Consolas" w:cs="Consolas"/>
+          <w:color w:val="3F7F5F"/>
+          <w:sz w:val="20"/>
+          <w:szCs w:val="20"/>
+          <w:shd w:val="clear" w:color="auto" w:fill="E8F2FE"/>
+        </w:rPr>
+        <w:t xml:space="preserve"> </w:t>
+      </w:r>
+      <w:r>
+        <w:rPr>
+          <w:rFonts w:ascii="Consolas" w:hAnsi="Consolas" w:cs="Consolas"/>
+          <w:color w:val="3F7F5F"/>
+          <w:sz w:val="20"/>
+          <w:szCs w:val="20"/>
+          <w:u w:val="single"/>
+          <w:shd w:val="clear" w:color="auto" w:fill="E8F2FE"/>
+        </w:rPr>
+        <w:t>viện</w:t>
+      </w:r>
+    </w:p>
+    <w:p>
+      <w:pPr>
+        <w:pStyle w:val="ListParagraph"/>
+        <w:ind w:left="0"/>
+        <w:rPr>
+          <w:rFonts w:ascii="Consolas" w:hAnsi="Consolas" w:cs="Consolas"/>
+          <w:color w:val="3F7F5F"/>
+          <w:sz w:val="20"/>
+          <w:szCs w:val="20"/>
+          <w:u w:val="single"/>
+          <w:shd w:val="clear" w:color="auto" w:fill="E8F2FE"/>
+        </w:rPr>
+      </w:pPr>
+      <w:r>
+        <w:rPr>
+          <w:rFonts w:ascii="Consolas" w:hAnsi="Consolas" w:cs="Consolas"/>
+          <w:color w:val="3F7F5F"/>
+          <w:sz w:val="20"/>
+          <w:szCs w:val="20"/>
+          <w:shd w:val="clear" w:color="auto" w:fill="E8F2FE"/>
+        </w:rPr>
+        <w:t>2.</w:t>
+      </w:r>
+      <w:r>
+        <w:rPr>
+          <w:rFonts w:ascii="Consolas" w:hAnsi="Consolas" w:cs="Consolas"/>
+          <w:color w:val="3F7F5F"/>
+          <w:sz w:val="20"/>
+          <w:szCs w:val="20"/>
+          <w:u w:val="single"/>
+          <w:shd w:val="clear" w:color="auto" w:fill="E8F2FE"/>
+        </w:rPr>
+        <w:t>sắp</w:t>
+      </w:r>
+      <w:r>
+        <w:rPr>
+          <w:rFonts w:ascii="Consolas" w:hAnsi="Consolas" w:cs="Consolas"/>
+          <w:color w:val="3F7F5F"/>
+          <w:sz w:val="20"/>
+          <w:szCs w:val="20"/>
+          <w:shd w:val="clear" w:color="auto" w:fill="E8F2FE"/>
+        </w:rPr>
+        <w:t xml:space="preserve"> </w:t>
+      </w:r>
+      <w:r>
+        <w:rPr>
+          <w:rFonts w:ascii="Consolas" w:hAnsi="Consolas" w:cs="Consolas"/>
+          <w:color w:val="3F7F5F"/>
+          <w:sz w:val="20"/>
+          <w:szCs w:val="20"/>
+          <w:u w:val="single"/>
+          <w:shd w:val="clear" w:color="auto" w:fill="E8F2FE"/>
+        </w:rPr>
+        <w:t>xếp</w:t>
+      </w:r>
+      <w:r>
+        <w:rPr>
+          <w:rFonts w:ascii="Consolas" w:hAnsi="Consolas" w:cs="Consolas"/>
+          <w:color w:val="3F7F5F"/>
+          <w:sz w:val="20"/>
+          <w:szCs w:val="20"/>
+          <w:shd w:val="clear" w:color="auto" w:fill="E8F2FE"/>
+        </w:rPr>
+        <w:t xml:space="preserve"> </w:t>
+      </w:r>
+      <w:r>
+        <w:rPr>
+          <w:rFonts w:ascii="Consolas" w:hAnsi="Consolas" w:cs="Consolas"/>
+          <w:color w:val="3F7F5F"/>
+          <w:sz w:val="20"/>
+          <w:szCs w:val="20"/>
+          <w:u w:val="single"/>
+          <w:shd w:val="clear" w:color="auto" w:fill="E8F2FE"/>
+        </w:rPr>
+        <w:t>sách</w:t>
+      </w:r>
+      <w:r>
+        <w:rPr>
+          <w:rFonts w:ascii="Consolas" w:hAnsi="Consolas" w:cs="Consolas"/>
+          <w:color w:val="3F7F5F"/>
+          <w:sz w:val="20"/>
+          <w:szCs w:val="20"/>
+          <w:shd w:val="clear" w:color="auto" w:fill="E8F2FE"/>
+        </w:rPr>
+        <w:t xml:space="preserve"> </w:t>
+      </w:r>
+      <w:r>
+        <w:rPr>
+          <w:rFonts w:ascii="Consolas" w:hAnsi="Consolas" w:cs="Consolas"/>
+          <w:color w:val="3F7F5F"/>
+          <w:sz w:val="20"/>
+          <w:szCs w:val="20"/>
+          <w:u w:val="single"/>
+          <w:shd w:val="clear" w:color="auto" w:fill="E8F2FE"/>
+        </w:rPr>
+        <w:t>theo</w:t>
+      </w:r>
+      <w:r>
+        <w:rPr>
+          <w:rFonts w:ascii="Consolas" w:hAnsi="Consolas" w:cs="Consolas"/>
+          <w:color w:val="3F7F5F"/>
+          <w:sz w:val="20"/>
+          <w:szCs w:val="20"/>
+          <w:shd w:val="clear" w:color="auto" w:fill="E8F2FE"/>
+        </w:rPr>
+        <w:t xml:space="preserve"> </w:t>
+      </w:r>
+      <w:r>
+        <w:rPr>
+          <w:rFonts w:ascii="Consolas" w:hAnsi="Consolas" w:cs="Consolas"/>
+          <w:color w:val="3F7F5F"/>
+          <w:sz w:val="20"/>
+          <w:szCs w:val="20"/>
+          <w:u w:val="single"/>
+          <w:shd w:val="clear" w:color="auto" w:fill="E8F2FE"/>
+        </w:rPr>
+        <w:t>số</w:t>
+      </w:r>
+      <w:r>
+        <w:rPr>
+          <w:rFonts w:ascii="Consolas" w:hAnsi="Consolas" w:cs="Consolas"/>
+          <w:color w:val="3F7F5F"/>
+          <w:sz w:val="20"/>
+          <w:szCs w:val="20"/>
+          <w:shd w:val="clear" w:color="auto" w:fill="E8F2FE"/>
+        </w:rPr>
+        <w:t xml:space="preserve"> </w:t>
+      </w:r>
+      <w:r>
+        <w:rPr>
+          <w:rFonts w:ascii="Consolas" w:hAnsi="Consolas" w:cs="Consolas"/>
+          <w:color w:val="3F7F5F"/>
+          <w:sz w:val="20"/>
+          <w:szCs w:val="20"/>
+          <w:u w:val="single"/>
+          <w:shd w:val="clear" w:color="auto" w:fill="E8F2FE"/>
+        </w:rPr>
+        <w:t>lượng</w:t>
+      </w:r>
+      <w:r>
+        <w:rPr>
+          <w:rFonts w:ascii="Consolas" w:hAnsi="Consolas" w:cs="Consolas"/>
+          <w:color w:val="3F7F5F"/>
+          <w:sz w:val="20"/>
+          <w:szCs w:val="20"/>
+          <w:shd w:val="clear" w:color="auto" w:fill="E8F2FE"/>
+        </w:rPr>
+        <w:t xml:space="preserve"> </w:t>
+      </w:r>
+      <w:r>
+        <w:rPr>
+          <w:rFonts w:ascii="Consolas" w:hAnsi="Consolas" w:cs="Consolas"/>
+          <w:color w:val="3F7F5F"/>
+          <w:sz w:val="20"/>
+          <w:szCs w:val="20"/>
+          <w:u w:val="single"/>
+          <w:shd w:val="clear" w:color="auto" w:fill="E8F2FE"/>
+        </w:rPr>
+        <w:t>tăng</w:t>
+      </w:r>
+      <w:r>
+        <w:rPr>
+          <w:rFonts w:ascii="Consolas" w:hAnsi="Consolas" w:cs="Consolas"/>
+          <w:color w:val="3F7F5F"/>
+          <w:sz w:val="20"/>
+          <w:szCs w:val="20"/>
+          <w:shd w:val="clear" w:color="auto" w:fill="E8F2FE"/>
+        </w:rPr>
+        <w:t xml:space="preserve"> </w:t>
+      </w:r>
+      <w:r>
+        <w:rPr>
+          <w:rFonts w:ascii="Consolas" w:hAnsi="Consolas" w:cs="Consolas"/>
+          <w:color w:val="3F7F5F"/>
+          <w:sz w:val="20"/>
+          <w:szCs w:val="20"/>
+          <w:u w:val="single"/>
+          <w:shd w:val="clear" w:color="auto" w:fill="E8F2FE"/>
+        </w:rPr>
+        <w:t>dần</w:t>
+      </w:r>
+    </w:p>
+    <w:p>
+      <w:pPr>
+        <w:pStyle w:val="ListParagraph"/>
+        <w:ind w:left="0"/>
+        <w:rPr>
+          <w:rFonts w:ascii="Consolas" w:hAnsi="Consolas" w:cs="Consolas"/>
+          <w:color w:val="3F7F5F"/>
+          <w:sz w:val="20"/>
+          <w:szCs w:val="20"/>
+          <w:u w:val="single"/>
+          <w:shd w:val="clear" w:color="auto" w:fill="E8F2FE"/>
+        </w:rPr>
+      </w:pPr>
+      <w:r>
+        <w:rPr>
+          <w:rFonts w:ascii="Consolas" w:hAnsi="Consolas" w:cs="Consolas"/>
+          <w:color w:val="3F7F5F"/>
+          <w:sz w:val="20"/>
+          <w:szCs w:val="20"/>
+          <w:shd w:val="clear" w:color="auto" w:fill="E8F2FE"/>
+        </w:rPr>
+        <w:t>3.</w:t>
+      </w:r>
+      <w:r>
+        <w:rPr>
+          <w:rFonts w:ascii="Consolas" w:hAnsi="Consolas" w:cs="Consolas"/>
+          <w:color w:val="3F7F5F"/>
+          <w:sz w:val="20"/>
+          <w:szCs w:val="20"/>
+          <w:u w:val="single"/>
+          <w:shd w:val="clear" w:color="auto" w:fill="E8F2FE"/>
+        </w:rPr>
+        <w:t>tính</w:t>
+      </w:r>
+      <w:r>
+        <w:rPr>
+          <w:rFonts w:ascii="Consolas" w:hAnsi="Consolas" w:cs="Consolas"/>
+          <w:color w:val="3F7F5F"/>
+          <w:sz w:val="20"/>
+          <w:szCs w:val="20"/>
+          <w:shd w:val="clear" w:color="auto" w:fill="E8F2FE"/>
+        </w:rPr>
+        <w:t xml:space="preserve"> </w:t>
+      </w:r>
+      <w:r>
+        <w:rPr>
+          <w:rFonts w:ascii="Consolas" w:hAnsi="Consolas" w:cs="Consolas"/>
+          <w:color w:val="3F7F5F"/>
+          <w:sz w:val="20"/>
+          <w:szCs w:val="20"/>
+          <w:u w:val="single"/>
+          <w:shd w:val="clear" w:color="auto" w:fill="E8F2FE"/>
+        </w:rPr>
+        <w:t>tổng</w:t>
+      </w:r>
+      <w:r>
+        <w:rPr>
+          <w:rFonts w:ascii="Consolas" w:hAnsi="Consolas" w:cs="Consolas"/>
+          <w:color w:val="3F7F5F"/>
+          <w:sz w:val="20"/>
+          <w:szCs w:val="20"/>
+          <w:shd w:val="clear" w:color="auto" w:fill="E8F2FE"/>
+        </w:rPr>
+        <w:t xml:space="preserve"> </w:t>
+      </w:r>
+      <w:r>
+        <w:rPr>
+          <w:rFonts w:ascii="Consolas" w:hAnsi="Consolas" w:cs="Consolas"/>
+          <w:color w:val="3F7F5F"/>
+          <w:sz w:val="20"/>
+          <w:szCs w:val="20"/>
+          <w:u w:val="single"/>
+          <w:shd w:val="clear" w:color="auto" w:fill="E8F2FE"/>
+        </w:rPr>
+        <w:t>tiền</w:t>
+      </w:r>
+      <w:r>
+        <w:rPr>
+          <w:rFonts w:ascii="Consolas" w:hAnsi="Consolas" w:cs="Consolas"/>
+          <w:color w:val="3F7F5F"/>
+          <w:sz w:val="20"/>
+          <w:szCs w:val="20"/>
+          <w:shd w:val="clear" w:color="auto" w:fill="E8F2FE"/>
+        </w:rPr>
+        <w:t xml:space="preserve"> </w:t>
+      </w:r>
+      <w:r>
+        <w:rPr>
+          <w:rFonts w:ascii="Consolas" w:hAnsi="Consolas" w:cs="Consolas"/>
+          <w:color w:val="3F7F5F"/>
+          <w:sz w:val="20"/>
+          <w:szCs w:val="20"/>
+          <w:u w:val="single"/>
+          <w:shd w:val="clear" w:color="auto" w:fill="E8F2FE"/>
+        </w:rPr>
+        <w:t>phạt</w:t>
+      </w:r>
+      <w:r>
+        <w:rPr>
+          <w:rFonts w:ascii="Consolas" w:hAnsi="Consolas" w:cs="Consolas"/>
+          <w:color w:val="3F7F5F"/>
+          <w:sz w:val="20"/>
+          <w:szCs w:val="20"/>
+          <w:shd w:val="clear" w:color="auto" w:fill="E8F2FE"/>
+        </w:rPr>
+        <w:t xml:space="preserve"> </w:t>
+      </w:r>
+      <w:r>
+        <w:rPr>
+          <w:rFonts w:ascii="Consolas" w:hAnsi="Consolas" w:cs="Consolas"/>
+          <w:color w:val="3F7F5F"/>
+          <w:sz w:val="20"/>
+          <w:szCs w:val="20"/>
+          <w:u w:val="single"/>
+          <w:shd w:val="clear" w:color="auto" w:fill="E8F2FE"/>
+        </w:rPr>
+        <w:t>của</w:t>
+      </w:r>
+      <w:r>
+        <w:rPr>
+          <w:rFonts w:ascii="Consolas" w:hAnsi="Consolas" w:cs="Consolas"/>
+          <w:color w:val="3F7F5F"/>
+          <w:sz w:val="20"/>
+          <w:szCs w:val="20"/>
+          <w:shd w:val="clear" w:color="auto" w:fill="E8F2FE"/>
+        </w:rPr>
+        <w:t xml:space="preserve"> </w:t>
+      </w:r>
+      <w:r>
+        <w:rPr>
+          <w:rFonts w:ascii="Consolas" w:hAnsi="Consolas" w:cs="Consolas"/>
+          <w:color w:val="3F7F5F"/>
+          <w:sz w:val="20"/>
+          <w:szCs w:val="20"/>
+          <w:u w:val="single"/>
+          <w:shd w:val="clear" w:color="auto" w:fill="E8F2FE"/>
+        </w:rPr>
+        <w:t>thư</w:t>
+      </w:r>
+      <w:r>
+        <w:rPr>
+          <w:rFonts w:ascii="Consolas" w:hAnsi="Consolas" w:cs="Consolas"/>
+          <w:color w:val="3F7F5F"/>
+          <w:sz w:val="20"/>
+          <w:szCs w:val="20"/>
+          <w:shd w:val="clear" w:color="auto" w:fill="E8F2FE"/>
+        </w:rPr>
+        <w:t xml:space="preserve"> </w:t>
+      </w:r>
+      <w:r>
+        <w:rPr>
+          <w:rFonts w:ascii="Consolas" w:hAnsi="Consolas" w:cs="Consolas"/>
+          <w:color w:val="3F7F5F"/>
+          <w:sz w:val="20"/>
+          <w:szCs w:val="20"/>
+          <w:u w:val="single"/>
+          <w:shd w:val="clear" w:color="auto" w:fill="E8F2FE"/>
+        </w:rPr>
+        <w:t>viện</w:t>
+      </w:r>
+    </w:p>
+    <w:p>
+      <w:pPr>
+        <w:pStyle w:val="ListParagraph"/>
+        <w:ind w:left="0"/>
+        <w:rPr>
+          <w:rFonts w:ascii="Consolas" w:hAnsi="Consolas" w:cs="Consolas"/>
+          <w:color w:val="3F7F5F"/>
+          <w:sz w:val="20"/>
+          <w:szCs w:val="20"/>
+          <w:shd w:val="clear" w:color="auto" w:fill="E8F2FE"/>
+        </w:rPr>
+      </w:pPr>
+      <w:r>
+        <w:rPr>
+          <w:rFonts w:ascii="Consolas" w:hAnsi="Consolas" w:cs="Consolas"/>
+          <w:color w:val="3F7F5F"/>
+          <w:sz w:val="20"/>
+          <w:szCs w:val="20"/>
+          <w:shd w:val="clear" w:color="auto" w:fill="E8F2FE"/>
+        </w:rPr>
+        <w:t>4.</w:t>
+      </w:r>
+      <w:r>
+        <w:rPr>
+          <w:rFonts w:ascii="Consolas" w:hAnsi="Consolas" w:cs="Consolas"/>
+          <w:color w:val="3F7F5F"/>
+          <w:sz w:val="20"/>
+          <w:szCs w:val="20"/>
+          <w:u w:val="single"/>
+          <w:shd w:val="clear" w:color="auto" w:fill="E8F2FE"/>
+        </w:rPr>
+        <w:t>cho</w:t>
+      </w:r>
+      <w:r>
+        <w:rPr>
+          <w:rFonts w:ascii="Consolas" w:hAnsi="Consolas" w:cs="Consolas"/>
+          <w:color w:val="3F7F5F"/>
+          <w:sz w:val="20"/>
+          <w:szCs w:val="20"/>
+          <w:shd w:val="clear" w:color="auto" w:fill="E8F2FE"/>
+        </w:rPr>
+        <w:t xml:space="preserve"> </w:t>
+      </w:r>
+      <w:r>
+        <w:rPr>
+          <w:rFonts w:ascii="Consolas" w:hAnsi="Consolas" w:cs="Consolas"/>
+          <w:color w:val="3F7F5F"/>
+          <w:sz w:val="20"/>
+          <w:szCs w:val="20"/>
+          <w:u w:val="single"/>
+          <w:shd w:val="clear" w:color="auto" w:fill="E8F2FE"/>
+        </w:rPr>
+        <w:t>biết</w:t>
+      </w:r>
+      <w:r>
+        <w:rPr>
+          <w:rFonts w:ascii="Consolas" w:hAnsi="Consolas" w:cs="Consolas"/>
+          <w:color w:val="3F7F5F"/>
+          <w:sz w:val="20"/>
+          <w:szCs w:val="20"/>
+          <w:shd w:val="clear" w:color="auto" w:fill="E8F2FE"/>
+        </w:rPr>
+        <w:t xml:space="preserve"> </w:t>
+      </w:r>
+      <w:r>
+        <w:rPr>
+          <w:rFonts w:ascii="Consolas" w:hAnsi="Consolas" w:cs="Consolas"/>
+          <w:color w:val="3F7F5F"/>
+          <w:sz w:val="20"/>
+          <w:szCs w:val="20"/>
+          <w:u w:val="single"/>
+          <w:shd w:val="clear" w:color="auto" w:fill="E8F2FE"/>
+        </w:rPr>
+        <w:t>các</w:t>
+      </w:r>
+      <w:r>
+        <w:rPr>
+          <w:rFonts w:ascii="Consolas" w:hAnsi="Consolas" w:cs="Consolas"/>
+          <w:color w:val="3F7F5F"/>
+          <w:sz w:val="20"/>
+          <w:szCs w:val="20"/>
+          <w:shd w:val="clear" w:color="auto" w:fill="E8F2FE"/>
+        </w:rPr>
+        <w:t xml:space="preserve"> </w:t>
+      </w:r>
+      <w:r>
+        <w:rPr>
+          <w:rFonts w:ascii="Consolas" w:hAnsi="Consolas" w:cs="Consolas"/>
+          <w:color w:val="3F7F5F"/>
+          <w:sz w:val="20"/>
+          <w:szCs w:val="20"/>
+          <w:u w:val="single"/>
+          <w:shd w:val="clear" w:color="auto" w:fill="E8F2FE"/>
+        </w:rPr>
+        <w:t>sách</w:t>
+      </w:r>
+      <w:r>
+        <w:rPr>
+          <w:rFonts w:ascii="Consolas" w:hAnsi="Consolas" w:cs="Consolas"/>
+          <w:color w:val="3F7F5F"/>
+          <w:sz w:val="20"/>
+          <w:szCs w:val="20"/>
+          <w:shd w:val="clear" w:color="auto" w:fill="E8F2FE"/>
+        </w:rPr>
+        <w:t xml:space="preserve"> </w:t>
+      </w:r>
+      <w:r>
+        <w:rPr>
+          <w:rFonts w:ascii="Consolas" w:hAnsi="Consolas" w:cs="Consolas"/>
+          <w:color w:val="3F7F5F"/>
+          <w:sz w:val="20"/>
+          <w:szCs w:val="20"/>
+          <w:u w:val="single"/>
+          <w:shd w:val="clear" w:color="auto" w:fill="E8F2FE"/>
+        </w:rPr>
+        <w:t>xuất</w:t>
+      </w:r>
+      <w:r>
+        <w:rPr>
+          <w:rFonts w:ascii="Consolas" w:hAnsi="Consolas" w:cs="Consolas"/>
+          <w:color w:val="3F7F5F"/>
+          <w:sz w:val="20"/>
+          <w:szCs w:val="20"/>
+          <w:shd w:val="clear" w:color="auto" w:fill="E8F2FE"/>
+        </w:rPr>
+        <w:t xml:space="preserve"> </w:t>
+      </w:r>
+      <w:r>
+        <w:rPr>
+          <w:rFonts w:ascii="Consolas" w:hAnsi="Consolas" w:cs="Consolas"/>
+          <w:color w:val="3F7F5F"/>
+          <w:sz w:val="20"/>
+          <w:szCs w:val="20"/>
+          <w:u w:val="single"/>
+          <w:shd w:val="clear" w:color="auto" w:fill="E8F2FE"/>
+        </w:rPr>
+        <w:t>bản</w:t>
+      </w:r>
+      <w:r>
+        <w:rPr>
+          <w:rFonts w:ascii="Consolas" w:hAnsi="Consolas" w:cs="Consolas"/>
+          <w:color w:val="3F7F5F"/>
+          <w:sz w:val="20"/>
+          <w:szCs w:val="20"/>
+          <w:shd w:val="clear" w:color="auto" w:fill="E8F2FE"/>
+        </w:rPr>
+        <w:t xml:space="preserve"> </w:t>
+      </w:r>
+      <w:r>
+        <w:rPr>
+          <w:rFonts w:ascii="Consolas" w:hAnsi="Consolas" w:cs="Consolas"/>
+          <w:color w:val="3F7F5F"/>
+          <w:sz w:val="20"/>
+          <w:szCs w:val="20"/>
+          <w:u w:val="single"/>
+          <w:shd w:val="clear" w:color="auto" w:fill="E8F2FE"/>
+        </w:rPr>
+        <w:t>từ</w:t>
+      </w:r>
+      <w:r>
+        <w:rPr>
+          <w:rFonts w:ascii="Consolas" w:hAnsi="Consolas" w:cs="Consolas"/>
+          <w:color w:val="3F7F5F"/>
+          <w:sz w:val="20"/>
+          <w:szCs w:val="20"/>
+          <w:shd w:val="clear" w:color="auto" w:fill="E8F2FE"/>
+        </w:rPr>
+        <w:t xml:space="preserve"> </w:t>
+      </w:r>
+      <w:r>
+        <w:rPr>
+          <w:rFonts w:ascii="Consolas" w:hAnsi="Consolas" w:cs="Consolas"/>
+          <w:color w:val="3F7F5F"/>
+          <w:sz w:val="20"/>
+          <w:szCs w:val="20"/>
+          <w:u w:val="single"/>
+          <w:shd w:val="clear" w:color="auto" w:fill="E8F2FE"/>
+        </w:rPr>
+        <w:t>lần</w:t>
+      </w:r>
+      <w:r>
+        <w:rPr>
+          <w:rFonts w:ascii="Consolas" w:hAnsi="Consolas" w:cs="Consolas"/>
+          <w:color w:val="3F7F5F"/>
+          <w:sz w:val="20"/>
+          <w:szCs w:val="20"/>
+          <w:shd w:val="clear" w:color="auto" w:fill="E8F2FE"/>
+        </w:rPr>
+        <w:t xml:space="preserve"> </w:t>
+      </w:r>
+      <w:r>
+        <w:rPr>
+          <w:rFonts w:ascii="Consolas" w:hAnsi="Consolas" w:cs="Consolas"/>
+          <w:color w:val="3F7F5F"/>
+          <w:sz w:val="20"/>
+          <w:szCs w:val="20"/>
+          <w:u w:val="single"/>
+          <w:shd w:val="clear" w:color="auto" w:fill="E8F2FE"/>
+        </w:rPr>
+        <w:t>thứ</w:t>
+      </w:r>
+      <w:r>
+        <w:rPr>
+          <w:rFonts w:ascii="Consolas" w:hAnsi="Consolas" w:cs="Consolas"/>
+          <w:color w:val="3F7F5F"/>
+          <w:sz w:val="20"/>
+          <w:szCs w:val="20"/>
+          <w:shd w:val="clear" w:color="auto" w:fill="E8F2FE"/>
+        </w:rPr>
+        <w:t xml:space="preserve"> 3</w:t>
+      </w:r>
+    </w:p>
+    <w:p>
+      <w:pPr>
+        <w:pStyle w:val="ListParagraph"/>
+        <w:ind w:left="0"/>
+        <w:rPr>
+          <w:rFonts w:asciiTheme="majorHAnsi" w:hAnsiTheme="majorHAnsi" w:cstheme="majorHAnsi"/>
+          <w:bCs/>
+          <w:sz w:val="26"/>
+          <w:szCs w:val="26"/>
+          <w:lang w:val="en-US"/>
+        </w:rPr>
+      </w:pPr>
+      <w:r>
+        <w:rPr>
+          <w:rFonts w:ascii="Consolas" w:hAnsi="Consolas" w:cs="Consolas"/>
+          <w:color w:val="3F7F5F"/>
+          <w:sz w:val="20"/>
+          <w:szCs w:val="20"/>
+          <w:shd w:val="clear" w:color="auto" w:fill="E8F2FE"/>
+        </w:rPr>
+        <w:t>5.</w:t>
+      </w:r>
+      <w:r>
+        <w:rPr>
+          <w:rFonts w:ascii="Consolas" w:hAnsi="Consolas" w:cs="Consolas"/>
+          <w:color w:val="3F7F5F"/>
+          <w:sz w:val="20"/>
+          <w:szCs w:val="20"/>
+          <w:u w:val="single"/>
+          <w:shd w:val="clear" w:color="auto" w:fill="E8F2FE"/>
+        </w:rPr>
+        <w:t>cho</w:t>
+      </w:r>
+      <w:r>
+        <w:rPr>
+          <w:rFonts w:ascii="Consolas" w:hAnsi="Consolas" w:cs="Consolas"/>
+          <w:color w:val="3F7F5F"/>
+          <w:sz w:val="20"/>
+          <w:szCs w:val="20"/>
+          <w:shd w:val="clear" w:color="auto" w:fill="E8F2FE"/>
+        </w:rPr>
+        <w:t xml:space="preserve"> </w:t>
+      </w:r>
+      <w:r>
+        <w:rPr>
+          <w:rFonts w:ascii="Consolas" w:hAnsi="Consolas" w:cs="Consolas"/>
+          <w:color w:val="3F7F5F"/>
+          <w:sz w:val="20"/>
+          <w:szCs w:val="20"/>
+          <w:u w:val="single"/>
+          <w:shd w:val="clear" w:color="auto" w:fill="E8F2FE"/>
+        </w:rPr>
+        <w:t>biết</w:t>
+      </w:r>
+      <w:r>
+        <w:rPr>
+          <w:rFonts w:ascii="Consolas" w:hAnsi="Consolas" w:cs="Consolas"/>
+          <w:color w:val="3F7F5F"/>
+          <w:sz w:val="20"/>
+          <w:szCs w:val="20"/>
+          <w:shd w:val="clear" w:color="auto" w:fill="E8F2FE"/>
+        </w:rPr>
+        <w:t xml:space="preserve"> </w:t>
+      </w:r>
+      <w:r>
+        <w:rPr>
+          <w:rFonts w:ascii="Consolas" w:hAnsi="Consolas" w:cs="Consolas"/>
+          <w:color w:val="3F7F5F"/>
+          <w:sz w:val="20"/>
+          <w:szCs w:val="20"/>
+          <w:u w:val="single"/>
+          <w:shd w:val="clear" w:color="auto" w:fill="E8F2FE"/>
+        </w:rPr>
+        <w:t>thông</w:t>
+      </w:r>
+      <w:r>
+        <w:rPr>
+          <w:rFonts w:ascii="Consolas" w:hAnsi="Consolas" w:cs="Consolas"/>
+          <w:color w:val="3F7F5F"/>
+          <w:sz w:val="20"/>
+          <w:szCs w:val="20"/>
+          <w:shd w:val="clear" w:color="auto" w:fill="E8F2FE"/>
+        </w:rPr>
+        <w:t xml:space="preserve"> tin </w:t>
+      </w:r>
+      <w:r>
+        <w:rPr>
+          <w:rFonts w:ascii="Consolas" w:hAnsi="Consolas" w:cs="Consolas"/>
+          <w:color w:val="3F7F5F"/>
+          <w:sz w:val="20"/>
+          <w:szCs w:val="20"/>
+          <w:u w:val="single"/>
+          <w:shd w:val="clear" w:color="auto" w:fill="E8F2FE"/>
+        </w:rPr>
+        <w:t>độc</w:t>
+      </w:r>
+      <w:r>
+        <w:rPr>
+          <w:rFonts w:ascii="Consolas" w:hAnsi="Consolas" w:cs="Consolas"/>
+          <w:color w:val="3F7F5F"/>
+          <w:sz w:val="20"/>
+          <w:szCs w:val="20"/>
+          <w:shd w:val="clear" w:color="auto" w:fill="E8F2FE"/>
+        </w:rPr>
+        <w:t xml:space="preserve"> </w:t>
+      </w:r>
+      <w:r>
+        <w:rPr>
+          <w:rFonts w:ascii="Consolas" w:hAnsi="Consolas" w:cs="Consolas"/>
+          <w:color w:val="3F7F5F"/>
+          <w:sz w:val="20"/>
+          <w:szCs w:val="20"/>
+          <w:u w:val="single"/>
+          <w:shd w:val="clear" w:color="auto" w:fill="E8F2FE"/>
+        </w:rPr>
+        <w:t>giả</w:t>
+      </w:r>
+      <w:r>
+        <w:rPr>
+          <w:rFonts w:ascii="Consolas" w:hAnsi="Consolas" w:cs="Consolas"/>
+          <w:color w:val="3F7F5F"/>
+          <w:sz w:val="20"/>
+          <w:szCs w:val="20"/>
+          <w:shd w:val="clear" w:color="auto" w:fill="E8F2FE"/>
+        </w:rPr>
+        <w:t xml:space="preserve"> </w:t>
+      </w:r>
+      <w:r>
+        <w:rPr>
+          <w:rFonts w:ascii="Consolas" w:hAnsi="Consolas" w:cs="Consolas"/>
+          <w:color w:val="3F7F5F"/>
+          <w:sz w:val="20"/>
+          <w:szCs w:val="20"/>
+          <w:u w:val="single"/>
+          <w:shd w:val="clear" w:color="auto" w:fill="E8F2FE"/>
+        </w:rPr>
+        <w:t>cuối</w:t>
+      </w:r>
+      <w:r>
+        <w:rPr>
+          <w:rFonts w:ascii="Consolas" w:hAnsi="Consolas" w:cs="Consolas"/>
+          <w:color w:val="3F7F5F"/>
+          <w:sz w:val="20"/>
+          <w:szCs w:val="20"/>
+          <w:shd w:val="clear" w:color="auto" w:fill="E8F2FE"/>
+        </w:rPr>
+        <w:t xml:space="preserve"> </w:t>
+      </w:r>
+      <w:r>
+        <w:rPr>
+          <w:rFonts w:ascii="Consolas" w:hAnsi="Consolas" w:cs="Consolas"/>
+          <w:color w:val="3F7F5F"/>
+          <w:sz w:val="20"/>
+          <w:szCs w:val="20"/>
+          <w:u w:val="single"/>
+          <w:shd w:val="clear" w:color="auto" w:fill="E8F2FE"/>
+        </w:rPr>
+        <w:t>cùng</w:t>
+      </w:r>
+      <w:r>
+        <w:rPr>
+          <w:rFonts w:ascii="Consolas" w:hAnsi="Consolas" w:cs="Consolas"/>
+          <w:color w:val="3F7F5F"/>
+          <w:sz w:val="20"/>
+          <w:szCs w:val="20"/>
+          <w:shd w:val="clear" w:color="auto" w:fill="E8F2FE"/>
+        </w:rPr>
+        <w:t xml:space="preserve"> ở </w:t>
+      </w:r>
+      <w:r>
+        <w:rPr>
+          <w:rFonts w:ascii="Consolas" w:hAnsi="Consolas" w:cs="Consolas"/>
+          <w:color w:val="3F7F5F"/>
+          <w:sz w:val="20"/>
+          <w:szCs w:val="20"/>
+          <w:u w:val="single"/>
+          <w:shd w:val="clear" w:color="auto" w:fill="E8F2FE"/>
+        </w:rPr>
+        <w:t>Hồ</w:t>
+      </w:r>
+      <w:r>
+        <w:rPr>
+          <w:rFonts w:ascii="Consolas" w:hAnsi="Consolas" w:cs="Consolas"/>
+          <w:color w:val="3F7F5F"/>
+          <w:sz w:val="20"/>
+          <w:szCs w:val="20"/>
+          <w:shd w:val="clear" w:color="auto" w:fill="E8F2FE"/>
+        </w:rPr>
+        <w:t xml:space="preserve"> </w:t>
+      </w:r>
+      <w:r>
+        <w:rPr>
+          <w:rFonts w:ascii="Consolas" w:hAnsi="Consolas" w:cs="Consolas"/>
+          <w:color w:val="3F7F5F"/>
+          <w:sz w:val="20"/>
+          <w:szCs w:val="20"/>
+          <w:u w:val="single"/>
+          <w:shd w:val="clear" w:color="auto" w:fill="E8F2FE"/>
+        </w:rPr>
+        <w:t>Chí</w:t>
+      </w:r>
+      <w:r>
+        <w:rPr>
+          <w:rFonts w:ascii="Consolas" w:hAnsi="Consolas" w:cs="Consolas"/>
+          <w:color w:val="3F7F5F"/>
+          <w:sz w:val="20"/>
+          <w:szCs w:val="20"/>
+          <w:shd w:val="clear" w:color="auto" w:fill="E8F2FE"/>
+        </w:rPr>
+        <w:t xml:space="preserve"> </w:t>
+      </w:r>
+      <w:r>
+        <w:rPr>
+          <w:rFonts w:ascii="Consolas" w:hAnsi="Consolas" w:cs="Consolas"/>
+          <w:color w:val="3F7F5F"/>
+          <w:sz w:val="20"/>
+          <w:szCs w:val="20"/>
+          <w:u w:val="single"/>
+          <w:shd w:val="clear" w:color="auto" w:fill="E8F2FE"/>
+        </w:rPr>
+        <w:t>Minh</w:t>
       </w:r>
     </w:p>
     <w:sectPr>

</xml_diff>

<commit_message>
10 cau cua Thanh Dong
</commit_message>
<xml_diff>
--- a/baocao.docx
+++ b/baocao.docx
@@ -561,6 +561,26 @@
     </w:p>
     <w:p>
       <w:pPr>
+        <w:jc w:val="both"/>
+        <w:rPr>
+          <w:rFonts w:asciiTheme="majorHAnsi" w:hAnsiTheme="majorHAnsi" w:cstheme="majorHAnsi"/>
+          <w:sz w:val="26"/>
+          <w:szCs w:val="26"/>
+        </w:rPr>
+      </w:pPr>
+    </w:p>
+    <w:p>
+      <w:pPr>
+        <w:jc w:val="both"/>
+        <w:rPr>
+          <w:rFonts w:asciiTheme="majorHAnsi" w:hAnsiTheme="majorHAnsi" w:cstheme="majorHAnsi"/>
+          <w:sz w:val="26"/>
+          <w:szCs w:val="26"/>
+        </w:rPr>
+      </w:pPr>
+    </w:p>
+    <w:p>
+      <w:pPr>
         <w:pStyle w:val="ListParagraph"/>
         <w:numPr>
           <w:ilvl w:val="0"/>
@@ -1539,50 +1559,30 @@
           <w:szCs w:val="26"/>
           <w:lang w:val="en-US"/>
         </w:rPr>
-        <w:t>12.</w:t>
-      </w:r>
-      <w:r>
-        <w:rPr>
-          <w:rFonts w:ascii="Times New Roman" w:hAnsi="Times New Roman" w:cs="Times New Roman"/>
-          <w:bCs/>
-          <w:sz w:val="26"/>
-          <w:szCs w:val="26"/>
-          <w:lang w:val="en-US"/>
-        </w:rPr>
-        <w:t>Tìm độc giả có trong tên có chữ "THỊ"</w:t>
-      </w:r>
-    </w:p>
-    <w:p>
-      <w:pPr>
-        <w:pStyle w:val="ListParagraph"/>
-        <w:ind w:left="0"/>
-        <w:rPr>
-          <w:rFonts w:ascii="Times New Roman" w:hAnsi="Times New Roman" w:cs="Times New Roman"/>
-          <w:bCs/>
-          <w:sz w:val="26"/>
-          <w:szCs w:val="26"/>
-          <w:lang w:val="en-US"/>
-        </w:rPr>
-      </w:pPr>
-      <w:r>
-        <w:rPr>
-          <w:rFonts w:ascii="Times New Roman" w:hAnsi="Times New Roman" w:cs="Times New Roman"/>
-          <w:bCs/>
-          <w:sz w:val="26"/>
-          <w:szCs w:val="26"/>
-          <w:lang w:val="en-US"/>
-        </w:rPr>
-        <w:t>13.</w:t>
-      </w:r>
-      <w:r>
-        <w:rPr>
-          <w:rFonts w:ascii="Times New Roman" w:hAnsi="Times New Roman" w:cs="Times New Roman"/>
-          <w:bCs/>
-          <w:sz w:val="26"/>
-          <w:szCs w:val="26"/>
-          <w:lang w:val="en-US"/>
-        </w:rPr>
-        <w:t>Liệt kê</w:t>
+        <w:t>12.Tìm độc giả có trong tên có chữ "THỊ"</w:t>
+      </w:r>
+    </w:p>
+    <w:p>
+      <w:pPr>
+        <w:pStyle w:val="ListParagraph"/>
+        <w:ind w:left="0"/>
+        <w:rPr>
+          <w:rFonts w:ascii="Times New Roman" w:hAnsi="Times New Roman" w:cs="Times New Roman"/>
+          <w:bCs/>
+          <w:sz w:val="26"/>
+          <w:szCs w:val="26"/>
+          <w:lang w:val="en-US"/>
+        </w:rPr>
+      </w:pPr>
+      <w:r>
+        <w:rPr>
+          <w:rFonts w:ascii="Times New Roman" w:hAnsi="Times New Roman" w:cs="Times New Roman"/>
+          <w:bCs/>
+          <w:sz w:val="26"/>
+          <w:szCs w:val="26"/>
+          <w:lang w:val="en-US"/>
+        </w:rPr>
+        <w:t>13.Liệt kê</w:t>
       </w:r>
       <w:r>
         <w:rPr>
@@ -1625,116 +1625,7 @@
           <w:szCs w:val="26"/>
           <w:lang w:val="en-US"/>
         </w:rPr>
-        <w:t>14.</w:t>
-      </w:r>
-      <w:r>
-        <w:rPr>
-          <w:rFonts w:ascii="Times New Roman" w:hAnsi="Times New Roman" w:cs="Times New Roman"/>
-          <w:bCs/>
-          <w:sz w:val="26"/>
-          <w:szCs w:val="26"/>
-          <w:lang w:val="en-US"/>
-        </w:rPr>
-        <w:t>Liệt kê TOP 2 tên sách được độc giả mượn nhiều nhất</w:t>
-      </w:r>
-    </w:p>
-    <w:p>
-      <w:pPr>
-        <w:pStyle w:val="ListParagraph"/>
-        <w:ind w:left="0"/>
-        <w:rPr>
-          <w:rFonts w:ascii="Times New Roman" w:hAnsi="Times New Roman" w:cs="Times New Roman"/>
-          <w:bCs/>
-          <w:sz w:val="26"/>
-          <w:szCs w:val="26"/>
-          <w:lang w:val="en-US"/>
-        </w:rPr>
-      </w:pPr>
-      <w:r>
-        <w:rPr>
-          <w:rFonts w:ascii="Times New Roman" w:hAnsi="Times New Roman" w:cs="Times New Roman"/>
-          <w:bCs/>
-          <w:sz w:val="26"/>
-          <w:szCs w:val="26"/>
-          <w:lang w:val="en-US"/>
-        </w:rPr>
-        <w:t>15.</w:t>
-      </w:r>
-      <w:r>
-        <w:rPr>
-          <w:rFonts w:ascii="Times New Roman" w:hAnsi="Times New Roman" w:cs="Times New Roman"/>
-          <w:bCs/>
-          <w:sz w:val="26"/>
-          <w:szCs w:val="26"/>
-          <w:lang w:val="en-US"/>
-        </w:rPr>
-        <w:t>Tháng nào trong năm 2021 được độc giả mượn nhiều nhất</w:t>
-      </w:r>
-    </w:p>
-    <w:p>
-      <w:pPr>
-        <w:pStyle w:val="ListParagraph"/>
-        <w:ind w:left="0"/>
-        <w:rPr>
-          <w:rFonts w:ascii="Times New Roman" w:hAnsi="Times New Roman" w:cs="Times New Roman"/>
-          <w:bCs/>
-          <w:sz w:val="26"/>
-          <w:szCs w:val="26"/>
-          <w:lang w:val="en-US"/>
-        </w:rPr>
-      </w:pPr>
-      <w:r>
-        <w:rPr>
-          <w:rFonts w:ascii="Times New Roman" w:hAnsi="Times New Roman" w:cs="Times New Roman"/>
-          <w:bCs/>
-          <w:sz w:val="26"/>
-          <w:szCs w:val="26"/>
-          <w:lang w:val="en-US"/>
-        </w:rPr>
-        <w:t>16.</w:t>
-      </w:r>
-      <w:r>
-        <w:rPr>
-          <w:rFonts w:ascii="Times New Roman" w:hAnsi="Times New Roman" w:cs="Times New Roman"/>
-          <w:bCs/>
-          <w:sz w:val="26"/>
-          <w:szCs w:val="26"/>
-          <w:lang w:val="en-US"/>
-        </w:rPr>
-        <w:t>Liệt kê sách có số lượng 10 tới 20 và được mượn</w:t>
-      </w:r>
-    </w:p>
-    <w:p>
-      <w:pPr>
-        <w:pStyle w:val="ListParagraph"/>
-        <w:ind w:left="0"/>
-        <w:rPr>
-          <w:rFonts w:ascii="Times New Roman" w:hAnsi="Times New Roman" w:cs="Times New Roman"/>
-          <w:bCs/>
-          <w:sz w:val="26"/>
-          <w:szCs w:val="26"/>
-          <w:lang w:val="en-US"/>
-        </w:rPr>
-      </w:pPr>
-      <w:r>
-        <w:rPr>
-          <w:rFonts w:ascii="Times New Roman" w:hAnsi="Times New Roman" w:cs="Times New Roman"/>
-          <w:bCs/>
-          <w:sz w:val="26"/>
-          <w:szCs w:val="26"/>
-          <w:lang w:val="en-US"/>
-        </w:rPr>
-        <w:t>17.</w:t>
-      </w:r>
-      <w:r>
-        <w:rPr>
-          <w:rFonts w:ascii="Times New Roman" w:hAnsi="Times New Roman" w:cs="Times New Roman"/>
-          <w:bCs/>
-          <w:sz w:val="26"/>
-          <w:szCs w:val="26"/>
-          <w:lang w:val="en-US"/>
-        </w:rPr>
-        <w:t>Liệt kê những độc giả chưa bao giờ mượn sách</w:t>
+        <w:t>14.Liệt kê TOP 2 tên sách được độc giả mượn nhiều nhất</w:t>
       </w:r>
     </w:p>
     <w:p>
@@ -1758,83 +1649,442 @@
           <w:lang w:val="en-US"/>
         </w:rPr>
         <w:lastRenderedPageBreak/>
-        <w:t>18.</w:t>
-      </w:r>
-      <w:r>
-        <w:rPr>
-          <w:rFonts w:ascii="Times New Roman" w:hAnsi="Times New Roman" w:cs="Times New Roman"/>
-          <w:bCs/>
-          <w:sz w:val="26"/>
-          <w:szCs w:val="26"/>
-          <w:lang w:val="en-US"/>
-        </w:rPr>
-        <w:t>Liệt kê tổng số sách của từng nxb</w:t>
-      </w:r>
-    </w:p>
-    <w:p>
-      <w:pPr>
-        <w:pStyle w:val="ListParagraph"/>
-        <w:ind w:left="0"/>
-        <w:rPr>
-          <w:rFonts w:ascii="Times New Roman" w:hAnsi="Times New Roman" w:cs="Times New Roman"/>
-          <w:bCs/>
-          <w:sz w:val="26"/>
-          <w:szCs w:val="26"/>
-          <w:lang w:val="en-US"/>
-        </w:rPr>
-      </w:pPr>
-      <w:r>
-        <w:rPr>
-          <w:rFonts w:ascii="Times New Roman" w:hAnsi="Times New Roman" w:cs="Times New Roman"/>
-          <w:bCs/>
-          <w:sz w:val="26"/>
-          <w:szCs w:val="26"/>
-          <w:lang w:val="en-US"/>
-        </w:rPr>
-        <w:t>19.</w:t>
-      </w:r>
-      <w:r>
-        <w:rPr>
-          <w:rFonts w:ascii="Times New Roman" w:hAnsi="Times New Roman" w:cs="Times New Roman"/>
-          <w:bCs/>
-          <w:sz w:val="26"/>
-          <w:szCs w:val="26"/>
-          <w:lang w:val="en-US"/>
-        </w:rPr>
-        <w:t>Liệt kê những độc giả mượn sách trong năm 2021 và nhóm theo tháng</w:t>
-      </w:r>
-    </w:p>
-    <w:p>
-      <w:pPr>
-        <w:pStyle w:val="ListParagraph"/>
-        <w:ind w:left="0"/>
-        <w:rPr>
-          <w:rFonts w:ascii="Times New Roman" w:hAnsi="Times New Roman" w:cs="Times New Roman"/>
-          <w:bCs/>
-          <w:sz w:val="26"/>
-          <w:szCs w:val="26"/>
-          <w:lang w:val="en-US"/>
-        </w:rPr>
-      </w:pPr>
-      <w:r>
-        <w:rPr>
-          <w:rFonts w:ascii="Times New Roman" w:hAnsi="Times New Roman" w:cs="Times New Roman"/>
-          <w:bCs/>
-          <w:sz w:val="26"/>
-          <w:szCs w:val="26"/>
-          <w:lang w:val="en-US"/>
-        </w:rPr>
-        <w:t>20.</w:t>
-      </w:r>
-      <w:r>
-        <w:rPr>
-          <w:rFonts w:ascii="Times New Roman" w:hAnsi="Times New Roman" w:cs="Times New Roman"/>
-          <w:bCs/>
-          <w:sz w:val="26"/>
-          <w:szCs w:val="26"/>
-          <w:lang w:val="en-US"/>
-        </w:rPr>
-        <w:t xml:space="preserve">Liệt kê in hoa tên sách của những quyển sách đã mượn và được trả </w:t>
+        <w:t>15.Tháng nào trong năm 2021 được độc giả mượn nhiều nhất</w:t>
+      </w:r>
+    </w:p>
+    <w:p>
+      <w:pPr>
+        <w:pStyle w:val="ListParagraph"/>
+        <w:ind w:left="0"/>
+        <w:rPr>
+          <w:rFonts w:ascii="Times New Roman" w:hAnsi="Times New Roman" w:cs="Times New Roman"/>
+          <w:bCs/>
+          <w:sz w:val="26"/>
+          <w:szCs w:val="26"/>
+          <w:lang w:val="en-US"/>
+        </w:rPr>
+      </w:pPr>
+      <w:r>
+        <w:rPr>
+          <w:rFonts w:ascii="Times New Roman" w:hAnsi="Times New Roman" w:cs="Times New Roman"/>
+          <w:bCs/>
+          <w:sz w:val="26"/>
+          <w:szCs w:val="26"/>
+          <w:lang w:val="en-US"/>
+        </w:rPr>
+        <w:t>16.Liệt kê sách có số lượng 10 tới 20 và được mượn</w:t>
+      </w:r>
+    </w:p>
+    <w:p>
+      <w:pPr>
+        <w:pStyle w:val="ListParagraph"/>
+        <w:ind w:left="0"/>
+        <w:rPr>
+          <w:rFonts w:ascii="Times New Roman" w:hAnsi="Times New Roman" w:cs="Times New Roman"/>
+          <w:bCs/>
+          <w:sz w:val="26"/>
+          <w:szCs w:val="26"/>
+          <w:lang w:val="en-US"/>
+        </w:rPr>
+      </w:pPr>
+      <w:r>
+        <w:rPr>
+          <w:rFonts w:ascii="Times New Roman" w:hAnsi="Times New Roman" w:cs="Times New Roman"/>
+          <w:bCs/>
+          <w:sz w:val="26"/>
+          <w:szCs w:val="26"/>
+          <w:lang w:val="en-US"/>
+        </w:rPr>
+        <w:t>17.Liệt kê những độc giả chưa bao giờ mượn sách</w:t>
+      </w:r>
+    </w:p>
+    <w:p>
+      <w:pPr>
+        <w:pStyle w:val="ListParagraph"/>
+        <w:ind w:left="0"/>
+        <w:rPr>
+          <w:rFonts w:ascii="Times New Roman" w:hAnsi="Times New Roman" w:cs="Times New Roman"/>
+          <w:bCs/>
+          <w:sz w:val="26"/>
+          <w:szCs w:val="26"/>
+          <w:lang w:val="en-US"/>
+        </w:rPr>
+      </w:pPr>
+      <w:r>
+        <w:rPr>
+          <w:rFonts w:ascii="Times New Roman" w:hAnsi="Times New Roman" w:cs="Times New Roman"/>
+          <w:bCs/>
+          <w:sz w:val="26"/>
+          <w:szCs w:val="26"/>
+          <w:lang w:val="en-US"/>
+        </w:rPr>
+        <w:t>18.Liệt kê tổng số sách của từng nxb</w:t>
+      </w:r>
+    </w:p>
+    <w:p>
+      <w:pPr>
+        <w:pStyle w:val="ListParagraph"/>
+        <w:ind w:left="0"/>
+        <w:rPr>
+          <w:rFonts w:ascii="Times New Roman" w:hAnsi="Times New Roman" w:cs="Times New Roman"/>
+          <w:bCs/>
+          <w:sz w:val="26"/>
+          <w:szCs w:val="26"/>
+          <w:lang w:val="en-US"/>
+        </w:rPr>
+      </w:pPr>
+      <w:r>
+        <w:rPr>
+          <w:rFonts w:ascii="Times New Roman" w:hAnsi="Times New Roman" w:cs="Times New Roman"/>
+          <w:bCs/>
+          <w:sz w:val="26"/>
+          <w:szCs w:val="26"/>
+          <w:lang w:val="en-US"/>
+        </w:rPr>
+        <w:t>19.Liệt kê những độc giả mượn sách trong năm 2021 và nhóm theo tháng</w:t>
+      </w:r>
+    </w:p>
+    <w:p>
+      <w:pPr>
+        <w:pStyle w:val="ListParagraph"/>
+        <w:ind w:left="0"/>
+        <w:rPr>
+          <w:rFonts w:ascii="Times New Roman" w:hAnsi="Times New Roman" w:cs="Times New Roman"/>
+          <w:bCs/>
+          <w:sz w:val="26"/>
+          <w:szCs w:val="26"/>
+          <w:lang w:val="en-US"/>
+        </w:rPr>
+      </w:pPr>
+      <w:r>
+        <w:rPr>
+          <w:rFonts w:ascii="Times New Roman" w:hAnsi="Times New Roman" w:cs="Times New Roman"/>
+          <w:bCs/>
+          <w:sz w:val="26"/>
+          <w:szCs w:val="26"/>
+          <w:lang w:val="en-US"/>
+        </w:rPr>
+        <w:t xml:space="preserve">20.Liệt kê in hoa tên sách của những quyển sách đã mượn và được trả </w:t>
+      </w:r>
+    </w:p>
+    <w:p>
+      <w:pPr>
+        <w:pStyle w:val="ListParagraph"/>
+        <w:ind w:left="0"/>
+        <w:rPr>
+          <w:rFonts w:ascii="Times New Roman" w:hAnsi="Times New Roman" w:cs="Times New Roman"/>
+          <w:bCs/>
+          <w:sz w:val="26"/>
+          <w:szCs w:val="26"/>
+          <w:lang w:val="en-US"/>
+        </w:rPr>
+      </w:pPr>
+      <w:r>
+        <w:rPr>
+          <w:rFonts w:ascii="Times New Roman" w:hAnsi="Times New Roman" w:cs="Times New Roman"/>
+          <w:bCs/>
+          <w:sz w:val="26"/>
+          <w:szCs w:val="26"/>
+          <w:lang w:val="en-US"/>
+        </w:rPr>
+        <w:t>21.</w:t>
+      </w:r>
+      <w:r>
+        <w:rPr>
+          <w:rFonts w:ascii="Times New Roman" w:hAnsi="Times New Roman" w:cs="Times New Roman"/>
+          <w:bCs/>
+          <w:sz w:val="26"/>
+          <w:szCs w:val="26"/>
+          <w:lang w:val="en-US"/>
+        </w:rPr>
+        <w:t xml:space="preserve"> </w:t>
+      </w:r>
+      <w:r>
+        <w:rPr>
+          <w:rFonts w:ascii="Times New Roman" w:hAnsi="Times New Roman" w:cs="Times New Roman"/>
+          <w:bCs/>
+          <w:sz w:val="26"/>
+          <w:szCs w:val="26"/>
+          <w:lang w:val="en-US"/>
+        </w:rPr>
+        <w:t>Liệt kê chữ cái đầu của sách và loại sách</w:t>
+      </w:r>
+    </w:p>
+    <w:p>
+      <w:pPr>
+        <w:pStyle w:val="ListParagraph"/>
+        <w:ind w:left="0"/>
+        <w:rPr>
+          <w:rFonts w:ascii="Times New Roman" w:hAnsi="Times New Roman" w:cs="Times New Roman"/>
+          <w:bCs/>
+          <w:sz w:val="26"/>
+          <w:szCs w:val="26"/>
+          <w:lang w:val="en-US"/>
+        </w:rPr>
+      </w:pPr>
+      <w:r>
+        <w:rPr>
+          <w:rFonts w:ascii="Times New Roman" w:hAnsi="Times New Roman" w:cs="Times New Roman"/>
+          <w:bCs/>
+          <w:sz w:val="26"/>
+          <w:szCs w:val="26"/>
+          <w:lang w:val="en-US"/>
+        </w:rPr>
+        <w:t>22.</w:t>
+      </w:r>
+      <w:r>
+        <w:rPr>
+          <w:rFonts w:ascii="Times New Roman" w:hAnsi="Times New Roman" w:cs="Times New Roman"/>
+          <w:bCs/>
+          <w:sz w:val="26"/>
+          <w:szCs w:val="26"/>
+          <w:lang w:val="en-US"/>
+        </w:rPr>
+        <w:t xml:space="preserve"> </w:t>
+      </w:r>
+      <w:r>
+        <w:rPr>
+          <w:rFonts w:ascii="Times New Roman" w:hAnsi="Times New Roman" w:cs="Times New Roman"/>
+          <w:bCs/>
+          <w:sz w:val="26"/>
+          <w:szCs w:val="26"/>
+          <w:lang w:val="en-US"/>
+        </w:rPr>
+        <w:t>Liệt kê chữ cái đầu của sách có mà loại sách không có</w:t>
+      </w:r>
+    </w:p>
+    <w:p>
+      <w:pPr>
+        <w:pStyle w:val="ListParagraph"/>
+        <w:ind w:left="0"/>
+        <w:rPr>
+          <w:rFonts w:ascii="Times New Roman" w:hAnsi="Times New Roman" w:cs="Times New Roman"/>
+          <w:bCs/>
+          <w:sz w:val="26"/>
+          <w:szCs w:val="26"/>
+          <w:lang w:val="en-US"/>
+        </w:rPr>
+      </w:pPr>
+      <w:r>
+        <w:rPr>
+          <w:rFonts w:ascii="Times New Roman" w:hAnsi="Times New Roman" w:cs="Times New Roman"/>
+          <w:bCs/>
+          <w:sz w:val="26"/>
+          <w:szCs w:val="26"/>
+          <w:lang w:val="en-US"/>
+        </w:rPr>
+        <w:t xml:space="preserve">23. </w:t>
+      </w:r>
+      <w:r>
+        <w:rPr>
+          <w:rFonts w:ascii="Times New Roman" w:hAnsi="Times New Roman" w:cs="Times New Roman"/>
+          <w:bCs/>
+          <w:sz w:val="26"/>
+          <w:szCs w:val="26"/>
+          <w:lang w:val="en-US"/>
+        </w:rPr>
+        <w:t>Liệt kê những mã sách và mã độc giả có tiền nộp lớn hơn 60000</w:t>
+      </w:r>
+    </w:p>
+    <w:p>
+      <w:pPr>
+        <w:pStyle w:val="ListParagraph"/>
+        <w:ind w:left="0"/>
+        <w:rPr>
+          <w:rFonts w:ascii="Times New Roman" w:hAnsi="Times New Roman" w:cs="Times New Roman"/>
+          <w:bCs/>
+          <w:sz w:val="26"/>
+          <w:szCs w:val="26"/>
+          <w:lang w:val="en-US"/>
+        </w:rPr>
+      </w:pPr>
+      <w:r>
+        <w:rPr>
+          <w:rFonts w:ascii="Times New Roman" w:hAnsi="Times New Roman" w:cs="Times New Roman"/>
+          <w:bCs/>
+          <w:sz w:val="26"/>
+          <w:szCs w:val="26"/>
+          <w:lang w:val="en-US"/>
+        </w:rPr>
+        <w:t>24. Liệt kê những cuốn sách có lý do phạt là mất sách cùng với mã độc giả của nó</w:t>
+      </w:r>
+    </w:p>
+    <w:p>
+      <w:pPr>
+        <w:pStyle w:val="ListParagraph"/>
+        <w:ind w:left="0"/>
+        <w:rPr>
+          <w:rFonts w:ascii="Times New Roman" w:hAnsi="Times New Roman" w:cs="Times New Roman"/>
+          <w:bCs/>
+          <w:sz w:val="26"/>
+          <w:szCs w:val="26"/>
+          <w:lang w:val="en-US"/>
+        </w:rPr>
+      </w:pPr>
+      <w:r>
+        <w:rPr>
+          <w:rFonts w:ascii="Times New Roman" w:hAnsi="Times New Roman" w:cs="Times New Roman"/>
+          <w:bCs/>
+          <w:sz w:val="26"/>
+          <w:szCs w:val="26"/>
+          <w:lang w:val="en-US"/>
+        </w:rPr>
+        <w:t>25. Nhóm các cuốn sách theo loại sách và có số lượng mượn lớn hơn 0</w:t>
+      </w:r>
+    </w:p>
+    <w:p>
+      <w:pPr>
+        <w:pStyle w:val="ListParagraph"/>
+        <w:ind w:left="0"/>
+        <w:rPr>
+          <w:rFonts w:ascii="Times New Roman" w:hAnsi="Times New Roman" w:cs="Times New Roman"/>
+          <w:bCs/>
+          <w:sz w:val="26"/>
+          <w:szCs w:val="26"/>
+          <w:lang w:val="en-US"/>
+        </w:rPr>
+      </w:pPr>
+      <w:r>
+        <w:rPr>
+          <w:rFonts w:ascii="Times New Roman" w:hAnsi="Times New Roman" w:cs="Times New Roman"/>
+          <w:bCs/>
+          <w:sz w:val="26"/>
+          <w:szCs w:val="26"/>
+          <w:lang w:val="en-US"/>
+        </w:rPr>
+        <w:t xml:space="preserve">26. </w:t>
+      </w:r>
+      <w:r>
+        <w:rPr>
+          <w:rFonts w:ascii="Times New Roman" w:hAnsi="Times New Roman" w:cs="Times New Roman"/>
+          <w:bCs/>
+          <w:sz w:val="26"/>
+          <w:szCs w:val="26"/>
+          <w:lang w:val="en-US"/>
+        </w:rPr>
+        <w:t>Liệt kê các cuốn sách có số lượng bằng 10 trừ 2 cuốn đầu tiên</w:t>
+      </w:r>
+    </w:p>
+    <w:p>
+      <w:pPr>
+        <w:pStyle w:val="ListParagraph"/>
+        <w:ind w:left="0"/>
+        <w:rPr>
+          <w:rFonts w:ascii="Times New Roman" w:hAnsi="Times New Roman" w:cs="Times New Roman"/>
+          <w:bCs/>
+          <w:sz w:val="26"/>
+          <w:szCs w:val="26"/>
+          <w:lang w:val="en-US"/>
+        </w:rPr>
+      </w:pPr>
+      <w:r>
+        <w:rPr>
+          <w:rFonts w:ascii="Times New Roman" w:hAnsi="Times New Roman" w:cs="Times New Roman"/>
+          <w:bCs/>
+          <w:sz w:val="26"/>
+          <w:szCs w:val="26"/>
+          <w:lang w:val="en-US"/>
+        </w:rPr>
+        <w:t>27. Liệt kê tên các cuốn sách, sau đó liệt kê tên các nhân viên</w:t>
+      </w:r>
+    </w:p>
+    <w:p>
+      <w:pPr>
+        <w:pStyle w:val="ListParagraph"/>
+        <w:ind w:left="0"/>
+        <w:rPr>
+          <w:rFonts w:ascii="Times New Roman" w:hAnsi="Times New Roman" w:cs="Times New Roman"/>
+          <w:bCs/>
+          <w:sz w:val="26"/>
+          <w:szCs w:val="26"/>
+          <w:lang w:val="en-US"/>
+        </w:rPr>
+      </w:pPr>
+      <w:r>
+        <w:rPr>
+          <w:rFonts w:ascii="Times New Roman" w:hAnsi="Times New Roman" w:cs="Times New Roman"/>
+          <w:bCs/>
+          <w:sz w:val="26"/>
+          <w:szCs w:val="26"/>
+          <w:lang w:val="en-US"/>
+        </w:rPr>
+        <w:t xml:space="preserve">28. </w:t>
+      </w:r>
+      <w:r>
+        <w:rPr>
+          <w:rFonts w:ascii="Times New Roman" w:hAnsi="Times New Roman" w:cs="Times New Roman"/>
+          <w:bCs/>
+          <w:sz w:val="26"/>
+          <w:szCs w:val="26"/>
+          <w:lang w:val="en-US"/>
+        </w:rPr>
+        <w:t>Liệt kê tên các cuốn sách và số lượng có số lượng sắp xếp giảm dần</w:t>
+      </w:r>
+    </w:p>
+    <w:p>
+      <w:pPr>
+        <w:pStyle w:val="ListParagraph"/>
+        <w:ind w:left="0"/>
+        <w:rPr>
+          <w:rFonts w:ascii="Times New Roman" w:hAnsi="Times New Roman" w:cs="Times New Roman"/>
+          <w:bCs/>
+          <w:sz w:val="26"/>
+          <w:szCs w:val="26"/>
+          <w:lang w:val="en-US"/>
+        </w:rPr>
+      </w:pPr>
+      <w:r>
+        <w:rPr>
+          <w:rFonts w:ascii="Times New Roman" w:hAnsi="Times New Roman" w:cs="Times New Roman"/>
+          <w:bCs/>
+          <w:sz w:val="26"/>
+          <w:szCs w:val="26"/>
+          <w:lang w:val="en-US"/>
+        </w:rPr>
+        <w:t>29. Sử dụng Distinct để liệt kê các mã loại sách duy nhất</w:t>
+      </w:r>
+    </w:p>
+    <w:p>
+      <w:pPr>
+        <w:pStyle w:val="ListParagraph"/>
+        <w:ind w:left="0"/>
+        <w:rPr>
+          <w:rFonts w:ascii="Times New Roman" w:hAnsi="Times New Roman" w:cs="Times New Roman"/>
+          <w:bCs/>
+          <w:sz w:val="26"/>
+          <w:szCs w:val="26"/>
+          <w:lang w:val="en-US"/>
+        </w:rPr>
+      </w:pPr>
+      <w:r>
+        <w:rPr>
+          <w:rFonts w:ascii="Times New Roman" w:hAnsi="Times New Roman" w:cs="Times New Roman"/>
+          <w:bCs/>
+          <w:sz w:val="26"/>
+          <w:szCs w:val="26"/>
+          <w:lang w:val="en-US"/>
+        </w:rPr>
+        <w:t xml:space="preserve">30. </w:t>
+      </w:r>
+      <w:r>
+        <w:rPr>
+          <w:rFonts w:ascii="Times New Roman" w:hAnsi="Times New Roman" w:cs="Times New Roman"/>
+          <w:bCs/>
+          <w:sz w:val="26"/>
+          <w:szCs w:val="26"/>
+          <w:lang w:val="en-US"/>
+        </w:rPr>
+        <w:t>Tìm nhân viên với ngày sinh cho trước</w:t>
+      </w:r>
+      <w:r>
+        <w:rPr>
+          <w:rFonts w:ascii="Times New Roman" w:hAnsi="Times New Roman" w:cs="Times New Roman"/>
+          <w:bCs/>
+          <w:sz w:val="26"/>
+          <w:szCs w:val="26"/>
+          <w:lang w:val="en-US"/>
+        </w:rPr>
+        <w:t xml:space="preserve"> </w:t>
       </w:r>
     </w:p>
     <w:sectPr>

</xml_diff>